<commit_message>
Update Stopwatch Requirements Rev 1.docx
</commit_message>
<xml_diff>
--- a/Documentation/Stopwatch Requirements Rev 1.docx
+++ b/Documentation/Stopwatch Requirements Rev 1.docx
@@ -249,121 +249,101 @@
     </w:p>
     <w:p>
       <w:pPr>
-        <w:ind w:firstLineChars="50" w:firstLine="100"/>
-        <w:rPr>
-          <w:b/>
-          <w:bCs/>
-          <w:sz w:val="20"/>
-          <w:szCs w:val="20"/>
-        </w:rPr>
-      </w:pPr>
-      <w:r>
-        <w:rPr>
-          <w:b/>
-          <w:bCs/>
-          <w:sz w:val="20"/>
-          <w:szCs w:val="20"/>
-        </w:rPr>
-        <w:t>Initial Conditions</w:t>
-      </w:r>
-      <w:r>
-        <w:rPr>
-          <w:b/>
-          <w:bCs/>
-          <w:sz w:val="20"/>
-          <w:szCs w:val="20"/>
-        </w:rPr>
-        <w:t>:</w:t>
-      </w:r>
-    </w:p>
-    <w:p>
-      <w:pPr>
-        <w:pStyle w:val="ListParagraph"/>
-        <w:numPr>
-          <w:ilvl w:val="1"/>
-          <w:numId w:val="24"/>
-        </w:numPr>
+        <w:ind w:firstLineChars="100" w:firstLine="220"/>
+      </w:pPr>
+      <w:r>
+        <w:t>Initial Conditions:</w:t>
+      </w:r>
+    </w:p>
+    <w:p>
+      <w:pPr>
+        <w:pStyle w:val="ListParagraph"/>
         <w:spacing w:line="259" w:lineRule="auto"/>
-        <w:rPr>
-          <w:sz w:val="20"/>
-          <w:szCs w:val="20"/>
-        </w:rPr>
-      </w:pPr>
-      <w:r>
-        <w:rPr>
-          <w:sz w:val="20"/>
-          <w:szCs w:val="20"/>
-        </w:rPr>
-        <w:t>Timer_INT_001: Internal counter shall be set to value of 1.</w:t>
-      </w:r>
-    </w:p>
-    <w:p>
-      <w:pPr>
-        <w:pStyle w:val="ListParagraph"/>
-        <w:numPr>
-          <w:ilvl w:val="1"/>
-          <w:numId w:val="24"/>
-        </w:numPr>
-        <w:spacing w:line="259" w:lineRule="auto"/>
-        <w:rPr>
-          <w:sz w:val="20"/>
-          <w:szCs w:val="20"/>
-        </w:rPr>
-      </w:pPr>
-      <w:r>
-        <w:rPr>
-          <w:sz w:val="20"/>
-          <w:szCs w:val="20"/>
-        </w:rPr>
-        <w:t xml:space="preserve">Timer_INT_002: Module shall output “o_basetick” to logic low </w:t>
+        <w:ind w:left="840"/>
+      </w:pPr>
+      <w:r>
+        <w:t>T</w:t>
       </w:r>
       <w:r>
         <w:rPr>
           <w:rFonts w:hint="eastAsia"/>
-          <w:sz w:val="20"/>
-          <w:szCs w:val="20"/>
+          <w:lang w:eastAsia="zh-CN"/>
+        </w:rPr>
+        <w:t>imer_</w:t>
+      </w:r>
+      <w:r>
+        <w:rPr>
+          <w:lang w:eastAsia="zh-CN"/>
+        </w:rPr>
+        <w:t xml:space="preserve">INT_01. </w:t>
+      </w:r>
+      <w:r>
+        <w:t>Internal counter shall be set to value of 1.</w:t>
+      </w:r>
+    </w:p>
+    <w:p>
+      <w:pPr>
+        <w:pStyle w:val="ListParagraph"/>
+        <w:spacing w:line="259" w:lineRule="auto"/>
+        <w:ind w:left="840"/>
+      </w:pPr>
+      <w:r>
+        <w:t>T</w:t>
+      </w:r>
+      <w:r>
+        <w:rPr>
+          <w:rFonts w:hint="eastAsia"/>
+          <w:lang w:eastAsia="zh-CN"/>
+        </w:rPr>
+        <w:t>imer_</w:t>
+      </w:r>
+      <w:r>
+        <w:rPr>
+          <w:lang w:eastAsia="zh-CN"/>
+        </w:rPr>
+        <w:t xml:space="preserve">INT_02. </w:t>
+      </w:r>
+      <w:r>
+        <w:t xml:space="preserve">Module shall output “o_basetick” to logic low </w:t>
+      </w:r>
+      <w:r>
+        <w:rPr>
+          <w:rFonts w:hint="eastAsia"/>
           <w:lang w:eastAsia="zh-CN"/>
         </w:rPr>
         <w:t>w</w:t>
       </w:r>
       <w:r>
+        <w:t>hen initializing.</w:t>
+      </w:r>
+    </w:p>
+    <w:p>
+      <w:pPr>
+        <w:pStyle w:val="ListParagraph"/>
+        <w:spacing w:line="259" w:lineRule="auto"/>
+        <w:ind w:left="840"/>
+      </w:pPr>
+      <w:r>
+        <w:t>T</w:t>
+      </w:r>
+      <w:r>
         <w:rPr>
-          <w:sz w:val="20"/>
-          <w:szCs w:val="20"/>
+          <w:rFonts w:hint="eastAsia"/>
+          <w:lang w:eastAsia="zh-CN"/>
         </w:rPr>
-        <w:t>hen initializing.</w:t>
-      </w:r>
-    </w:p>
-    <w:p>
-      <w:pPr>
-        <w:pStyle w:val="ListParagraph"/>
-        <w:numPr>
-          <w:ilvl w:val="1"/>
-          <w:numId w:val="24"/>
-        </w:numPr>
-        <w:spacing w:line="259" w:lineRule="auto"/>
+        <w:t>imer_</w:t>
+      </w:r>
+      <w:r>
         <w:rPr>
-          <w:sz w:val="20"/>
-          <w:szCs w:val="20"/>
+          <w:lang w:eastAsia="zh-CN"/>
         </w:rPr>
-      </w:pPr>
-      <w:r>
-        <w:rPr>
-          <w:sz w:val="20"/>
-          <w:szCs w:val="20"/>
-        </w:rPr>
-        <w:t>Timer_INT_003: Module shall have a constant value “MAX_COUNT” that is set to 500000.</w:t>
-      </w:r>
-    </w:p>
-    <w:p>
-      <w:pPr>
-        <w:rPr>
-          <w:b/>
-          <w:bCs/>
-          <w:sz w:val="20"/>
-          <w:szCs w:val="20"/>
-        </w:rPr>
-      </w:pPr>
+        <w:t xml:space="preserve">INT_03. </w:t>
+      </w:r>
+      <w:r>
+        <w:t>Module shall have a constant value “MAX_COUNT” that is set to 500000.</w:t>
+      </w:r>
+    </w:p>
+    <w:p>
       <w:r>
         <w:rPr>
           <w:rFonts w:hint="eastAsia"/>
@@ -380,289 +360,161 @@
         <w:t xml:space="preserve">  </w:t>
       </w:r>
       <w:r>
-        <w:rPr>
-          <w:b/>
-          <w:bCs/>
-          <w:sz w:val="20"/>
-          <w:szCs w:val="20"/>
-        </w:rPr>
-        <w:t>Timer-Enable</w:t>
-      </w:r>
-      <w:r>
-        <w:rPr>
-          <w:b/>
-          <w:bCs/>
-          <w:sz w:val="20"/>
-          <w:szCs w:val="20"/>
-        </w:rPr>
-        <w:t xml:space="preserve"> Conditions</w:t>
-      </w:r>
-      <w:r>
-        <w:rPr>
-          <w:b/>
-          <w:bCs/>
-          <w:sz w:val="20"/>
-          <w:szCs w:val="20"/>
-        </w:rPr>
-        <w:t>:</w:t>
-      </w:r>
-    </w:p>
-    <w:p>
-      <w:pPr>
-        <w:pStyle w:val="ListParagraph"/>
-        <w:numPr>
-          <w:ilvl w:val="1"/>
-          <w:numId w:val="25"/>
-        </w:numPr>
+        <w:t>Timer-Enable Conditions:</w:t>
+      </w:r>
+    </w:p>
+    <w:p>
+      <w:pPr>
+        <w:pStyle w:val="ListParagraph"/>
         <w:spacing w:line="259" w:lineRule="auto"/>
-        <w:rPr>
-          <w:b/>
-          <w:bCs/>
-          <w:sz w:val="20"/>
-          <w:szCs w:val="20"/>
-        </w:rPr>
-      </w:pPr>
-      <w:r>
-        <w:rPr>
-          <w:sz w:val="20"/>
-          <w:szCs w:val="20"/>
-        </w:rPr>
-        <w:t xml:space="preserve">Timer_ENB_001: Module shall </w:t>
-      </w:r>
-      <w:r>
-        <w:rPr>
-          <w:rFonts w:hint="eastAsia"/>
-          <w:sz w:val="20"/>
-          <w:szCs w:val="20"/>
-          <w:lang w:eastAsia="zh-CN"/>
-        </w:rPr>
-        <w:t>take</w:t>
-      </w:r>
-      <w:r>
-        <w:rPr>
-          <w:sz w:val="20"/>
-          <w:szCs w:val="20"/>
-        </w:rPr>
-        <w:t xml:space="preserve"> 100MHz “i_sclk” clock input.</w:t>
-      </w:r>
-    </w:p>
-    <w:p>
-      <w:pPr>
-        <w:pStyle w:val="ListParagraph"/>
-        <w:numPr>
-          <w:ilvl w:val="1"/>
-          <w:numId w:val="25"/>
-        </w:numPr>
-        <w:spacing w:line="259" w:lineRule="auto"/>
-        <w:rPr>
-          <w:sz w:val="20"/>
-          <w:szCs w:val="20"/>
-        </w:rPr>
-      </w:pPr>
-      <w:r>
-        <w:rPr>
-          <w:sz w:val="20"/>
-          <w:szCs w:val="20"/>
-        </w:rPr>
-        <w:t>Timer_ENB_00</w:t>
-      </w:r>
-      <w:r>
-        <w:rPr>
-          <w:rFonts w:hint="eastAsia"/>
-          <w:sz w:val="20"/>
-          <w:szCs w:val="20"/>
-          <w:lang w:eastAsia="zh-CN"/>
-        </w:rPr>
-        <w:t>2</w:t>
-      </w:r>
-      <w:r>
-        <w:rPr>
-          <w:sz w:val="20"/>
-          <w:szCs w:val="20"/>
-        </w:rPr>
-        <w:t>: Module shall be enabled when “i_timerenb” and “i_reset_n” are set to logic high</w:t>
-      </w:r>
-    </w:p>
-    <w:p>
-      <w:pPr>
-        <w:pStyle w:val="ListParagraph"/>
-        <w:numPr>
-          <w:ilvl w:val="1"/>
-          <w:numId w:val="25"/>
-        </w:numPr>
-        <w:spacing w:line="259" w:lineRule="auto"/>
-        <w:rPr>
-          <w:sz w:val="20"/>
-          <w:szCs w:val="20"/>
-        </w:rPr>
-      </w:pPr>
-      <w:r>
-        <w:rPr>
-          <w:sz w:val="20"/>
-          <w:szCs w:val="20"/>
-        </w:rPr>
-        <w:t>Timer_ENB_00</w:t>
-      </w:r>
-      <w:r>
-        <w:rPr>
-          <w:rFonts w:hint="eastAsia"/>
-          <w:sz w:val="20"/>
-          <w:szCs w:val="20"/>
-          <w:lang w:eastAsia="zh-CN"/>
-        </w:rPr>
-        <w:t>3</w:t>
-      </w:r>
-      <w:r>
-        <w:rPr>
-          <w:sz w:val="20"/>
-          <w:szCs w:val="20"/>
-        </w:rPr>
-        <w:t>: Module shall increment internal counter by 1 at rising edge of clock signal until counter equals to “MAX_COUNT”.</w:t>
-      </w:r>
-    </w:p>
-    <w:p>
-      <w:pPr>
-        <w:pStyle w:val="ListParagraph"/>
-        <w:numPr>
-          <w:ilvl w:val="1"/>
-          <w:numId w:val="25"/>
-        </w:numPr>
-        <w:spacing w:line="259" w:lineRule="auto"/>
-        <w:rPr>
-          <w:sz w:val="20"/>
-          <w:szCs w:val="20"/>
-        </w:rPr>
-      </w:pPr>
-      <w:r>
-        <w:rPr>
-          <w:sz w:val="20"/>
-          <w:szCs w:val="20"/>
-        </w:rPr>
-        <w:t>Timer_ENB_00</w:t>
-      </w:r>
-      <w:r>
-        <w:rPr>
-          <w:rFonts w:hint="eastAsia"/>
-          <w:sz w:val="20"/>
-          <w:szCs w:val="20"/>
-          <w:lang w:eastAsia="zh-CN"/>
-        </w:rPr>
-        <w:t>4</w:t>
-      </w:r>
-      <w:r>
-        <w:rPr>
-          <w:sz w:val="20"/>
-          <w:szCs w:val="20"/>
-        </w:rPr>
-        <w:t>: Module shall reset the value of internal counter to 1 when counter equals to “MAX_COUNT”.</w:t>
-      </w:r>
-    </w:p>
-    <w:p>
-      <w:pPr>
-        <w:pStyle w:val="ListParagraph"/>
-        <w:numPr>
-          <w:ilvl w:val="1"/>
-          <w:numId w:val="25"/>
-        </w:numPr>
-        <w:spacing w:line="259" w:lineRule="auto"/>
-        <w:rPr>
-          <w:sz w:val="20"/>
-          <w:szCs w:val="20"/>
-        </w:rPr>
-      </w:pPr>
-      <w:r>
-        <w:rPr>
-          <w:sz w:val="20"/>
-          <w:szCs w:val="20"/>
-        </w:rPr>
-        <w:t>Timer_ENB_00</w:t>
-      </w:r>
-      <w:r>
-        <w:rPr>
-          <w:rFonts w:hint="eastAsia"/>
-          <w:sz w:val="20"/>
-          <w:szCs w:val="20"/>
-          <w:lang w:eastAsia="zh-CN"/>
-        </w:rPr>
-        <w:t>5</w:t>
-      </w:r>
-      <w:r>
-        <w:rPr>
-          <w:sz w:val="20"/>
-          <w:szCs w:val="20"/>
-        </w:rPr>
-        <w:t>: Module shall toggle the output of “o_basetick” when counter equals to “MAX_COUNT”.</w:t>
-      </w:r>
-    </w:p>
-    <w:p>
-      <w:pPr>
-        <w:ind w:firstLineChars="50" w:firstLine="110"/>
-        <w:rPr>
-          <w:b/>
-          <w:bCs/>
-          <w:sz w:val="20"/>
-          <w:szCs w:val="20"/>
-        </w:rPr>
-      </w:pPr>
-      <w:r>
+        <w:ind w:left="840"/>
         <w:rPr>
           <w:b/>
           <w:bCs/>
         </w:rPr>
-        <w:t xml:space="preserve">   </w:t>
-      </w:r>
+      </w:pPr>
+      <w:r>
+        <w:t xml:space="preserve">Timer_ENB_001: Module shall </w:t>
+      </w:r>
+      <w:r>
+        <w:rPr>
+          <w:rFonts w:hint="eastAsia"/>
+          <w:lang w:eastAsia="zh-CN"/>
+        </w:rPr>
+        <w:t>take</w:t>
+      </w:r>
+      <w:r>
+        <w:t xml:space="preserve"> 100MHz “i_sclk” clock input.</w:t>
+      </w:r>
+    </w:p>
+    <w:p>
+      <w:pPr>
+        <w:pStyle w:val="ListParagraph"/>
+        <w:spacing w:line="259" w:lineRule="auto"/>
+        <w:ind w:left="840"/>
+      </w:pPr>
+      <w:r>
+        <w:t>Timer_ENB_00</w:t>
+      </w:r>
+      <w:r>
+        <w:rPr>
+          <w:rFonts w:hint="eastAsia"/>
+          <w:lang w:eastAsia="zh-CN"/>
+        </w:rPr>
+        <w:t>2</w:t>
+      </w:r>
+      <w:r>
+        <w:t>: Module shall be enabled when “i_timerenb” and “i_reset_n” are set to logic high</w:t>
+      </w:r>
+    </w:p>
+    <w:p>
+      <w:pPr>
+        <w:pStyle w:val="ListParagraph"/>
+        <w:spacing w:line="259" w:lineRule="auto"/>
+        <w:ind w:left="840"/>
+      </w:pPr>
+      <w:r>
+        <w:t>Timer_ENB_00</w:t>
+      </w:r>
+      <w:r>
+        <w:rPr>
+          <w:rFonts w:hint="eastAsia"/>
+          <w:lang w:eastAsia="zh-CN"/>
+        </w:rPr>
+        <w:t>3</w:t>
+      </w:r>
+      <w:r>
+        <w:t>: Module shall increment internal counter by 1 at rising edge of clock signal until counter equals to “MAX_COUNT”.</w:t>
+      </w:r>
+    </w:p>
+    <w:p>
+      <w:pPr>
+        <w:pStyle w:val="ListParagraph"/>
+        <w:spacing w:line="259" w:lineRule="auto"/>
+        <w:ind w:left="840"/>
+      </w:pPr>
+      <w:r>
+        <w:t>Timer_ENB_00</w:t>
+      </w:r>
+      <w:r>
+        <w:rPr>
+          <w:rFonts w:hint="eastAsia"/>
+          <w:lang w:eastAsia="zh-CN"/>
+        </w:rPr>
+        <w:t>4</w:t>
+      </w:r>
+      <w:r>
+        <w:t>: Module shall reset the value of internal counter to 1 when counter equals to “MAX_COUNT”.</w:t>
+      </w:r>
+    </w:p>
+    <w:p>
+      <w:pPr>
+        <w:pStyle w:val="ListParagraph"/>
+        <w:spacing w:line="259" w:lineRule="auto"/>
+        <w:ind w:left="840"/>
+      </w:pPr>
+      <w:r>
+        <w:t>Timer_ENB_00</w:t>
+      </w:r>
+      <w:r>
+        <w:rPr>
+          <w:rFonts w:hint="eastAsia"/>
+          <w:lang w:eastAsia="zh-CN"/>
+        </w:rPr>
+        <w:t>5</w:t>
+      </w:r>
+      <w:r>
+        <w:t>: Module shall toggle the output of “o_basetick” when counter equals to “MAX_COUNT”.</w:t>
+      </w:r>
+    </w:p>
+    <w:p>
+      <w:pPr>
+        <w:ind w:firstLineChars="50" w:firstLine="110"/>
+      </w:pPr>
       <w:r>
         <w:rPr>
           <w:b/>
           <w:bCs/>
-          <w:sz w:val="20"/>
-          <w:szCs w:val="20"/>
         </w:rPr>
-        <w:t>Reset condition</w:t>
-      </w:r>
-    </w:p>
-    <w:p>
-      <w:pPr>
-        <w:pStyle w:val="ListParagraph"/>
-        <w:numPr>
-          <w:ilvl w:val="1"/>
-          <w:numId w:val="26"/>
-        </w:numPr>
+        <w:t xml:space="preserve">  </w:t>
+      </w:r>
+      <w:r>
+        <w:t xml:space="preserve"> Reset condition</w:t>
+      </w:r>
+    </w:p>
+    <w:p>
+      <w:pPr>
+        <w:pStyle w:val="ListParagraph"/>
         <w:spacing w:line="259" w:lineRule="auto"/>
+        <w:ind w:left="840"/>
         <w:rPr>
           <w:b/>
           <w:bCs/>
-          <w:sz w:val="20"/>
-          <w:szCs w:val="20"/>
         </w:rPr>
       </w:pPr>
       <w:r>
+        <w:lastRenderedPageBreak/>
+        <w:t>Timer_RST_001: Module shall reset value of the internal counter to 1 when “i_reset_n” is set to logic low.</w:t>
+      </w:r>
+    </w:p>
+    <w:p>
+      <w:pPr>
+        <w:pStyle w:val="ListParagraph"/>
+        <w:spacing w:line="259" w:lineRule="auto"/>
+        <w:ind w:left="840"/>
+      </w:pPr>
+      <w:r>
+        <w:t xml:space="preserve">Timer_RST_002: Module shall set output of “o_basetick” to logic low when “i_reset_n” is set </w:t>
+      </w:r>
+      <w:r>
         <w:rPr>
-          <w:sz w:val="20"/>
-          <w:szCs w:val="20"/>
+          <w:rFonts w:hint="eastAsia"/>
+          <w:lang w:eastAsia="zh-CN"/>
         </w:rPr>
-        <w:t>Timer_RST_001: Module shall reset value of the internal counter to 1 when “i_reset_n” is set to logic low.</w:t>
-      </w:r>
-    </w:p>
-    <w:p>
-      <w:pPr>
-        <w:pStyle w:val="ListParagraph"/>
-        <w:numPr>
-          <w:ilvl w:val="1"/>
-          <w:numId w:val="26"/>
-        </w:numPr>
-        <w:spacing w:line="259" w:lineRule="auto"/>
-        <w:rPr>
-          <w:sz w:val="20"/>
-          <w:szCs w:val="20"/>
-        </w:rPr>
-      </w:pPr>
-      <w:r>
-        <w:rPr>
-          <w:sz w:val="20"/>
-          <w:szCs w:val="20"/>
-        </w:rPr>
-        <w:t>Timer_RST_002: Module shall set output of “o_basetick” to logic low when “i_reset_n” is set lo logic low.</w:t>
+        <w:t>t</w:t>
+      </w:r>
+      <w:r>
+        <w:t>o logic low.</w:t>
       </w:r>
     </w:p>
     <w:p>
@@ -1192,6 +1044,7 @@
         <w:spacing w:line="259" w:lineRule="auto"/>
       </w:pPr>
       <w:r>
+        <w:lastRenderedPageBreak/>
         <w:t>Every four bits of the input shall represent a decimal digit in binary to be displayed on the 7-segment display.</w:t>
       </w:r>
     </w:p>
@@ -1231,7 +1084,6 @@
         <w:spacing w:line="259" w:lineRule="auto"/>
       </w:pPr>
       <w:r>
-        <w:lastRenderedPageBreak/>
         <w:t>The module shall convert every 4 bits of the 24-bit input signal to the corresponding 7-segment code to light the segments appropriately according to the FPGA datasheet.</w:t>
       </w:r>
     </w:p>
@@ -1445,6 +1297,87 @@
       </w:pPr>
       <w:r>
         <w:t>Total period of every cycle shall be 6 milliseconds.</w:t>
+      </w:r>
+    </w:p>
+    <w:p>
+      <w:pPr>
+        <w:ind w:left="360"/>
+        <w:rPr>
+          <w:b/>
+          <w:bCs/>
+        </w:rPr>
+      </w:pPr>
+    </w:p>
+    <w:p>
+      <w:pPr>
+        <w:ind w:left="360"/>
+      </w:pPr>
+      <w:r>
+        <w:rPr>
+          <w:b/>
+          <w:bCs/>
+        </w:rPr>
+        <w:t>Trigger Detection</w:t>
+      </w:r>
+    </w:p>
+    <w:p>
+      <w:pPr>
+        <w:pStyle w:val="ListParagraph"/>
+        <w:numPr>
+          <w:ilvl w:val="0"/>
+          <w:numId w:val="23"/>
+        </w:numPr>
+      </w:pPr>
+      <w:r>
+        <w:t>trig_det_1. o_latchcount and o_counterenb shall always output low signals when i_reset_n is active low.</w:t>
+      </w:r>
+    </w:p>
+    <w:p>
+      <w:pPr>
+        <w:pStyle w:val="ListParagraph"/>
+        <w:numPr>
+          <w:ilvl w:val="0"/>
+          <w:numId w:val="23"/>
+        </w:numPr>
+      </w:pPr>
+      <w:r>
+        <w:t>trig_det_2. o_countinit shall always get generate a high signal when i_reset_n is active low.</w:t>
+      </w:r>
+    </w:p>
+    <w:p>
+      <w:pPr>
+        <w:pStyle w:val="ListParagraph"/>
+        <w:numPr>
+          <w:ilvl w:val="0"/>
+          <w:numId w:val="23"/>
+        </w:numPr>
+      </w:pPr>
+      <w:r>
+        <w:t>trig_det_3. o_countinit shall always generate a low signal when i_reset_n is high.</w:t>
+      </w:r>
+    </w:p>
+    <w:p>
+      <w:pPr>
+        <w:pStyle w:val="ListParagraph"/>
+        <w:numPr>
+          <w:ilvl w:val="0"/>
+          <w:numId w:val="23"/>
+        </w:numPr>
+      </w:pPr>
+      <w:r>
+        <w:t>trig_det_4. o_latchcount and o_countenb shall be toggled when a rising edge signal is sent to the i_trigger input.</w:t>
+      </w:r>
+    </w:p>
+    <w:p>
+      <w:pPr>
+        <w:pStyle w:val="ListParagraph"/>
+        <w:numPr>
+          <w:ilvl w:val="0"/>
+          <w:numId w:val="23"/>
+        </w:numPr>
+      </w:pPr>
+      <w:r>
+        <w:t>trig_det_5. i_sclk shall take input from a 100MHz system clock.</w:t>
       </w:r>
     </w:p>
     <w:p>
@@ -1608,7 +1541,7 @@
   <w:abstractNum w:abstractNumId="1" w15:restartNumberingAfterBreak="0">
     <w:nsid w:val="0FBF5747"/>
     <w:multiLevelType w:val="hybridMultilevel"/>
-    <w:tmpl w:val="340874AC"/>
+    <w:tmpl w:val="828EF98C"/>
     <w:lvl w:ilvl="0" w:tplc="B8701966">
       <w:start w:val="1"/>
       <w:numFmt w:val="lowerRoman"/>
@@ -1621,16 +1554,16 @@
         <w:rFonts w:hint="eastAsia"/>
       </w:rPr>
     </w:lvl>
-    <w:lvl w:ilvl="1" w:tplc="8EF27010">
-      <w:start w:val="1"/>
-      <w:numFmt w:val="lowerRoman"/>
-      <w:lvlText w:val="%2."/>
+    <w:lvl w:ilvl="1" w:tplc="2F9A8DD4">
+      <w:start w:val="1"/>
+      <w:numFmt w:val="decimal"/>
+      <w:lvlText w:val="Timer_ENB_0%2."/>
       <w:lvlJc w:val="left"/>
       <w:pPr>
         <w:ind w:left="840" w:hanging="420"/>
       </w:pPr>
       <w:rPr>
-        <w:rFonts w:asciiTheme="minorHAnsi" w:eastAsiaTheme="minorEastAsia" w:hAnsiTheme="minorHAnsi" w:cstheme="minorBidi"/>
+        <w:rFonts w:hint="eastAsia"/>
         <w:b w:val="0"/>
         <w:bCs w:val="0"/>
       </w:rPr>
@@ -2390,7 +2323,7 @@
   <w:abstractNum w:abstractNumId="8" w15:restartNumberingAfterBreak="0">
     <w:nsid w:val="3182134F"/>
     <w:multiLevelType w:val="hybridMultilevel"/>
-    <w:tmpl w:val="7BA839A0"/>
+    <w:tmpl w:val="EDA213E0"/>
     <w:lvl w:ilvl="0" w:tplc="0409001B">
       <w:start w:val="1"/>
       <w:numFmt w:val="lowerRoman"/>
@@ -2400,14 +2333,17 @@
         <w:ind w:left="420" w:hanging="420"/>
       </w:pPr>
     </w:lvl>
-    <w:lvl w:ilvl="1" w:tplc="0409001B">
-      <w:start w:val="1"/>
-      <w:numFmt w:val="lowerRoman"/>
-      <w:lvlText w:val="%2."/>
-      <w:lvlJc w:val="right"/>
+    <w:lvl w:ilvl="1" w:tplc="E11459AE">
+      <w:start w:val="1"/>
+      <w:numFmt w:val="decimal"/>
+      <w:lvlText w:val="Timer_INT_0%2."/>
+      <w:lvlJc w:val="left"/>
       <w:pPr>
         <w:ind w:left="840" w:hanging="420"/>
       </w:pPr>
+      <w:rPr>
+        <w:rFonts w:hint="eastAsia"/>
+      </w:rPr>
     </w:lvl>
     <w:lvl w:ilvl="2" w:tplc="4DCE64BC">
       <w:start w:val="1"/>
@@ -2598,7 +2534,7 @@
   <w:abstractNum w:abstractNumId="10" w15:restartNumberingAfterBreak="0">
     <w:nsid w:val="373473A7"/>
     <w:multiLevelType w:val="hybridMultilevel"/>
-    <w:tmpl w:val="8FF2B578"/>
+    <w:tmpl w:val="3AD6789E"/>
     <w:lvl w:ilvl="0" w:tplc="B8701966">
       <w:start w:val="1"/>
       <w:numFmt w:val="lowerRoman"/>
@@ -2611,16 +2547,16 @@
         <w:rFonts w:hint="eastAsia"/>
       </w:rPr>
     </w:lvl>
-    <w:lvl w:ilvl="1" w:tplc="45F0803C">
-      <w:start w:val="1"/>
-      <w:numFmt w:val="lowerRoman"/>
-      <w:lvlText w:val="%2."/>
+    <w:lvl w:ilvl="1" w:tplc="9A4AAE82">
+      <w:start w:val="1"/>
+      <w:numFmt w:val="decimal"/>
+      <w:lvlText w:val="Timer_RST_00%2."/>
       <w:lvlJc w:val="left"/>
       <w:pPr>
         <w:ind w:left="840" w:hanging="420"/>
       </w:pPr>
       <w:rPr>
-        <w:rFonts w:asciiTheme="minorHAnsi" w:eastAsiaTheme="minorEastAsia" w:hAnsiTheme="minorHAnsi" w:cstheme="minorBidi"/>
+        <w:rFonts w:asciiTheme="minorHAnsi" w:eastAsia="宋体" w:hAnsiTheme="minorHAnsi" w:cstheme="minorBidi" w:hint="eastAsia"/>
         <w:b w:val="0"/>
         <w:bCs w:val="0"/>
       </w:rPr>

</xml_diff>

<commit_message>
Requirements Review First Pass
</commit_message>
<xml_diff>
--- a/Documentation/Stopwatch Requirements Rev 1.docx
+++ b/Documentation/Stopwatch Requirements Rev 1.docx
@@ -1,7 +1,82 @@
 
 <file path=word/document.xml><?xml version="1.0" encoding="utf-8"?>
-<w:document xmlns:wpc="http://schemas.microsoft.com/office/word/2010/wordprocessingCanvas" xmlns:cx="http://schemas.microsoft.com/office/drawing/2014/chartex" xmlns:cx1="http://schemas.microsoft.com/office/drawing/2015/9/8/chartex" xmlns:cx2="http://schemas.microsoft.com/office/drawing/2015/10/21/chartex" xmlns:cx3="http://schemas.microsoft.com/office/drawing/2016/5/9/chartex" xmlns:cx4="http://schemas.microsoft.com/office/drawing/2016/5/10/chartex" xmlns:cx5="http://schemas.microsoft.com/office/drawing/2016/5/11/chartex" xmlns:cx6="http://schemas.microsoft.com/office/drawing/2016/5/12/chartex" xmlns:cx7="http://schemas.microsoft.com/office/drawing/2016/5/13/chartex" xmlns:cx8="http://schemas.microsoft.com/office/drawing/2016/5/14/chartex" xmlns:mc="http://schemas.openxmlformats.org/markup-compatibility/2006" xmlns:aink="http://schemas.microsoft.com/office/drawing/2016/ink" xmlns:am3d="http://schemas.microsoft.com/office/drawing/2017/model3d" xmlns:o="urn:schemas-microsoft-com:office:office" xmlns:r="http://schemas.openxmlformats.org/officeDocument/2006/relationships" xmlns:m="http://schemas.openxmlformats.org/officeDocument/2006/math" xmlns:v="urn:schemas-microsoft-com:vml" xmlns:wp14="http://schemas.microsoft.com/office/word/2010/wordprocessingDrawing" xmlns:wp="http://schemas.openxmlformats.org/drawingml/2006/wordprocessingDrawing" xmlns:w10="urn:schemas-microsoft-com:office:word" xmlns:w="http://schemas.openxmlformats.org/wordprocessingml/2006/main" xmlns:w14="http://schemas.microsoft.com/office/word/2010/wordml" xmlns:w15="http://schemas.microsoft.com/office/word/2012/wordml" xmlns:w16cex="http://schemas.microsoft.com/office/word/2018/wordml/cex" xmlns:w16cid="http://schemas.microsoft.com/office/word/2016/wordml/cid" xmlns:w16="http://schemas.microsoft.com/office/word/2018/wordml" xmlns:w16se="http://schemas.microsoft.com/office/word/2015/wordml/symex" xmlns:wpg="http://schemas.microsoft.com/office/word/2010/wordprocessingGroup" xmlns:wpi="http://schemas.microsoft.com/office/word/2010/wordprocessingInk" xmlns:wne="http://schemas.microsoft.com/office/word/2006/wordml" xmlns:wps="http://schemas.microsoft.com/office/word/2010/wordprocessingShape" mc:Ignorable="w14 w15 w16se w16cid w16 w16cex wp14">
+<w:document xmlns:wpc="http://schemas.microsoft.com/office/word/2010/wordprocessingCanvas" xmlns:cx="http://schemas.microsoft.com/office/drawing/2014/chartex" xmlns:cx1="http://schemas.microsoft.com/office/drawing/2015/9/8/chartex" xmlns:cx2="http://schemas.microsoft.com/office/drawing/2015/10/21/chartex" xmlns:cx3="http://schemas.microsoft.com/office/drawing/2016/5/9/chartex" xmlns:cx4="http://schemas.microsoft.com/office/drawing/2016/5/10/chartex" xmlns:cx5="http://schemas.microsoft.com/office/drawing/2016/5/11/chartex" xmlns:cx6="http://schemas.microsoft.com/office/drawing/2016/5/12/chartex" xmlns:cx7="http://schemas.microsoft.com/office/drawing/2016/5/13/chartex" xmlns:cx8="http://schemas.microsoft.com/office/drawing/2016/5/14/chartex" xmlns:mc="http://schemas.openxmlformats.org/markup-compatibility/2006" xmlns:aink="http://schemas.microsoft.com/office/drawing/2016/ink" xmlns:am3d="http://schemas.microsoft.com/office/drawing/2017/model3d" xmlns:o="urn:schemas-microsoft-com:office:office" xmlns:r="http://schemas.openxmlformats.org/officeDocument/2006/relationships" xmlns:m="http://schemas.openxmlformats.org/officeDocument/2006/math" xmlns:v="urn:schemas-microsoft-com:vml" xmlns:wp14="http://schemas.microsoft.com/office/word/2010/wordprocessingDrawing" xmlns:wp="http://schemas.openxmlformats.org/drawingml/2006/wordprocessingDrawing" xmlns:w10="urn:schemas-microsoft-com:office:word" xmlns:w="http://schemas.openxmlformats.org/wordprocessingml/2006/main" xmlns:w14="http://schemas.microsoft.com/office/word/2010/wordml" xmlns:w15="http://schemas.microsoft.com/office/word/2012/wordml" xmlns:w16cid="http://schemas.microsoft.com/office/word/2016/wordml/cid" xmlns:w16se="http://schemas.microsoft.com/office/word/2015/wordml/symex" xmlns:wpg="http://schemas.microsoft.com/office/word/2010/wordprocessingGroup" xmlns:wpi="http://schemas.microsoft.com/office/word/2010/wordprocessingInk" xmlns:wne="http://schemas.microsoft.com/office/word/2006/wordml" xmlns:wps="http://schemas.microsoft.com/office/word/2010/wordprocessingShape" mc:Ignorable="w14 w15 w16se w16cid wp14">
   <w:body>
+    <w:p>
+      <w:pPr>
+        <w:rPr>
+          <w:b/>
+          <w:bCs/>
+        </w:rPr>
+      </w:pPr>
+      <w:r>
+        <w:rPr>
+          <w:b/>
+          <w:bCs/>
+        </w:rPr>
+        <w:t>Purpose:</w:t>
+      </w:r>
+    </w:p>
+    <w:p>
+      <w:pPr>
+        <w:rPr>
+          <w:b/>
+          <w:bCs/>
+        </w:rPr>
+      </w:pPr>
+      <w:r>
+        <w:t xml:space="preserve">Create a stop-watch module in Verilog that runs on the </w:t>
+      </w:r>
+      <w:proofErr w:type="spellStart"/>
+      <w:r>
+        <w:t>Nexys</w:t>
+      </w:r>
+      <w:proofErr w:type="spellEnd"/>
+      <w:r>
+        <w:t xml:space="preserve"> A7 development board.</w:t>
+      </w:r>
+    </w:p>
+    <w:p>
+      <w:pPr>
+        <w:rPr>
+          <w:b/>
+          <w:bCs/>
+        </w:rPr>
+      </w:pPr>
+      <w:r>
+        <w:rPr>
+          <w:b/>
+          <w:bCs/>
+        </w:rPr>
+        <w:t>Scope:</w:t>
+      </w:r>
+    </w:p>
+    <w:p>
+      <w:r>
+        <w:t xml:space="preserve">A stop-watch that runs from 00:00:00 to 59:59:99 formatted as </w:t>
+      </w:r>
+      <w:proofErr w:type="spellStart"/>
+      <w:proofErr w:type="gramStart"/>
+      <w:r>
+        <w:t>MM:ss</w:t>
+      </w:r>
+      <w:proofErr w:type="gramEnd"/>
+      <w:r>
+        <w:t>:mm</w:t>
+      </w:r>
+      <w:proofErr w:type="spellEnd"/>
+      <w:r>
+        <w:t xml:space="preserve"> (M: minute, s: second, m: milli-second) , with one button to reset and one button to stop/start count.</w:t>
+      </w:r>
+    </w:p>
+    <w:p>
+      <w:pPr>
+        <w:rPr>
+          <w:b/>
+          <w:bCs/>
+        </w:rPr>
+      </w:pPr>
+    </w:p>
     <w:p>
       <w:pPr>
         <w:rPr>
@@ -36,9 +111,11 @@
       <w:r>
         <w:t>‘</w:t>
       </w:r>
+      <w:proofErr w:type="spellStart"/>
       <w:r>
         <w:t>reset_n</w:t>
       </w:r>
+      <w:proofErr w:type="spellEnd"/>
       <w:r>
         <w:t>’</w:t>
       </w:r>
@@ -48,9 +125,11 @@
       <w:r>
         <w:t>‘</w:t>
       </w:r>
+      <w:proofErr w:type="spellStart"/>
       <w:r>
         <w:t>i_resetn</w:t>
       </w:r>
+      <w:proofErr w:type="spellEnd"/>
       <w:r>
         <w:t>’</w:t>
       </w:r>
@@ -78,9 +157,11 @@
       <w:r>
         <w:t>‘</w:t>
       </w:r>
+      <w:proofErr w:type="spellStart"/>
       <w:r>
         <w:t>i_reset_n</w:t>
       </w:r>
+      <w:proofErr w:type="spellEnd"/>
       <w:r>
         <w:t>’ is 0</w:t>
       </w:r>
@@ -107,9 +188,11 @@
       <w:r>
         <w:t>‘</w:t>
       </w:r>
+      <w:proofErr w:type="spellStart"/>
       <w:r>
         <w:t>sys_clk</w:t>
       </w:r>
+      <w:proofErr w:type="spellEnd"/>
       <w:r>
         <w:t>’</w:t>
       </w:r>
@@ -119,9 +202,11 @@
       <w:r>
         <w:t>‘</w:t>
       </w:r>
+      <w:proofErr w:type="spellStart"/>
       <w:r>
         <w:t>i_sclk</w:t>
       </w:r>
+      <w:proofErr w:type="spellEnd"/>
       <w:r>
         <w:t>’</w:t>
       </w:r>
@@ -143,9 +228,11 @@
       <w:r>
         <w:t>‘</w:t>
       </w:r>
+      <w:proofErr w:type="spellStart"/>
       <w:r>
         <w:t>sys_clk</w:t>
       </w:r>
+      <w:proofErr w:type="spellEnd"/>
       <w:r>
         <w:t>’</w:t>
       </w:r>
@@ -167,7 +254,23 @@
         </w:numPr>
       </w:pPr>
       <w:r>
-        <w:t>The top-level input signal ‘trigger_in’ shall be mapped to the internal signal ‘i_trigger’.</w:t>
+        <w:t>The top-level input signal ‘</w:t>
+      </w:r>
+      <w:proofErr w:type="spellStart"/>
+      <w:r>
+        <w:t>trigger_in</w:t>
+      </w:r>
+      <w:proofErr w:type="spellEnd"/>
+      <w:r>
+        <w:t>’ shall be mapped to the internal signal ‘</w:t>
+      </w:r>
+      <w:proofErr w:type="spellStart"/>
+      <w:r>
+        <w:t>i_trigger</w:t>
+      </w:r>
+      <w:proofErr w:type="spellEnd"/>
+      <w:r>
+        <w:t>’.</w:t>
       </w:r>
     </w:p>
     <w:p>
@@ -191,6 +294,552 @@
           <w:bCs/>
         </w:rPr>
         <w:t>10 Millisecond Timer (Tag prefix: TIMER)</w:t>
+      </w:r>
+    </w:p>
+    <w:p>
+      <w:pPr>
+        <w:ind w:firstLineChars="50" w:firstLine="100"/>
+        <w:rPr>
+          <w:b/>
+          <w:bCs/>
+          <w:sz w:val="20"/>
+          <w:szCs w:val="20"/>
+        </w:rPr>
+      </w:pPr>
+      <w:r>
+        <w:rPr>
+          <w:b/>
+          <w:bCs/>
+          <w:sz w:val="20"/>
+          <w:szCs w:val="20"/>
+        </w:rPr>
+        <w:t>Initial Conditions</w:t>
+      </w:r>
+      <w:r>
+        <w:rPr>
+          <w:b/>
+          <w:bCs/>
+          <w:sz w:val="20"/>
+          <w:szCs w:val="20"/>
+        </w:rPr>
+        <w:t>:</w:t>
+      </w:r>
+    </w:p>
+    <w:p>
+      <w:pPr>
+        <w:pStyle w:val="ListParagraph"/>
+        <w:numPr>
+          <w:ilvl w:val="1"/>
+          <w:numId w:val="24"/>
+        </w:numPr>
+        <w:spacing w:line="259" w:lineRule="auto"/>
+        <w:rPr>
+          <w:sz w:val="20"/>
+          <w:szCs w:val="20"/>
+        </w:rPr>
+      </w:pPr>
+      <w:r>
+        <w:rPr>
+          <w:sz w:val="20"/>
+          <w:szCs w:val="20"/>
+        </w:rPr>
+        <w:t>Timer_INT_001: Internal counter shall be set to value of 1.</w:t>
+      </w:r>
+    </w:p>
+    <w:p>
+      <w:pPr>
+        <w:pStyle w:val="ListParagraph"/>
+        <w:numPr>
+          <w:ilvl w:val="1"/>
+          <w:numId w:val="24"/>
+        </w:numPr>
+        <w:spacing w:line="259" w:lineRule="auto"/>
+        <w:rPr>
+          <w:sz w:val="20"/>
+          <w:szCs w:val="20"/>
+        </w:rPr>
+      </w:pPr>
+      <w:r>
+        <w:rPr>
+          <w:sz w:val="20"/>
+          <w:szCs w:val="20"/>
+        </w:rPr>
+        <w:t>Timer_INT_002: Module shall output “</w:t>
+      </w:r>
+      <w:proofErr w:type="spellStart"/>
+      <w:r>
+        <w:rPr>
+          <w:sz w:val="20"/>
+          <w:szCs w:val="20"/>
+        </w:rPr>
+        <w:t>o_basetick</w:t>
+      </w:r>
+      <w:proofErr w:type="spellEnd"/>
+      <w:r>
+        <w:rPr>
+          <w:sz w:val="20"/>
+          <w:szCs w:val="20"/>
+        </w:rPr>
+        <w:t xml:space="preserve">” to logic low </w:t>
+      </w:r>
+      <w:r>
+        <w:rPr>
+          <w:rFonts w:hint="eastAsia"/>
+          <w:sz w:val="20"/>
+          <w:szCs w:val="20"/>
+          <w:lang w:eastAsia="zh-CN"/>
+        </w:rPr>
+        <w:t>w</w:t>
+      </w:r>
+      <w:r>
+        <w:rPr>
+          <w:sz w:val="20"/>
+          <w:szCs w:val="20"/>
+        </w:rPr>
+        <w:t>hen initializing.</w:t>
+      </w:r>
+    </w:p>
+    <w:p>
+      <w:pPr>
+        <w:pStyle w:val="ListParagraph"/>
+        <w:numPr>
+          <w:ilvl w:val="1"/>
+          <w:numId w:val="24"/>
+        </w:numPr>
+        <w:spacing w:line="259" w:lineRule="auto"/>
+        <w:rPr>
+          <w:sz w:val="20"/>
+          <w:szCs w:val="20"/>
+        </w:rPr>
+      </w:pPr>
+      <w:r>
+        <w:rPr>
+          <w:sz w:val="20"/>
+          <w:szCs w:val="20"/>
+        </w:rPr>
+        <w:t>Timer_INT_003: Module shall have a constant value “MAX_COUNT” that is set to 500000.</w:t>
+      </w:r>
+    </w:p>
+    <w:p>
+      <w:pPr>
+        <w:rPr>
+          <w:b/>
+          <w:bCs/>
+          <w:sz w:val="20"/>
+          <w:szCs w:val="20"/>
+        </w:rPr>
+      </w:pPr>
+      <w:r>
+        <w:rPr>
+          <w:rFonts w:hint="eastAsia"/>
+          <w:b/>
+          <w:bCs/>
+        </w:rPr>
+        <w:t xml:space="preserve"> </w:t>
+      </w:r>
+      <w:r>
+        <w:rPr>
+          <w:b/>
+          <w:bCs/>
+        </w:rPr>
+        <w:t xml:space="preserve">  </w:t>
+      </w:r>
+      <w:r>
+        <w:rPr>
+          <w:b/>
+          <w:bCs/>
+          <w:sz w:val="20"/>
+          <w:szCs w:val="20"/>
+        </w:rPr>
+        <w:t>Timer-Enable</w:t>
+      </w:r>
+      <w:r>
+        <w:rPr>
+          <w:b/>
+          <w:bCs/>
+          <w:sz w:val="20"/>
+          <w:szCs w:val="20"/>
+        </w:rPr>
+        <w:t xml:space="preserve"> Conditions</w:t>
+      </w:r>
+      <w:r>
+        <w:rPr>
+          <w:b/>
+          <w:bCs/>
+          <w:sz w:val="20"/>
+          <w:szCs w:val="20"/>
+        </w:rPr>
+        <w:t>:</w:t>
+      </w:r>
+    </w:p>
+    <w:p>
+      <w:pPr>
+        <w:pStyle w:val="ListParagraph"/>
+        <w:numPr>
+          <w:ilvl w:val="1"/>
+          <w:numId w:val="25"/>
+        </w:numPr>
+        <w:spacing w:line="259" w:lineRule="auto"/>
+        <w:rPr>
+          <w:b/>
+          <w:bCs/>
+          <w:sz w:val="20"/>
+          <w:szCs w:val="20"/>
+        </w:rPr>
+      </w:pPr>
+      <w:r>
+        <w:rPr>
+          <w:sz w:val="20"/>
+          <w:szCs w:val="20"/>
+        </w:rPr>
+        <w:t xml:space="preserve">Timer_ENB_001: Module shall </w:t>
+      </w:r>
+      <w:r>
+        <w:rPr>
+          <w:rFonts w:hint="eastAsia"/>
+          <w:sz w:val="20"/>
+          <w:szCs w:val="20"/>
+          <w:lang w:eastAsia="zh-CN"/>
+        </w:rPr>
+        <w:t>take</w:t>
+      </w:r>
+      <w:r>
+        <w:rPr>
+          <w:sz w:val="20"/>
+          <w:szCs w:val="20"/>
+        </w:rPr>
+        <w:t xml:space="preserve"> 100MHz “</w:t>
+      </w:r>
+      <w:proofErr w:type="spellStart"/>
+      <w:r>
+        <w:rPr>
+          <w:sz w:val="20"/>
+          <w:szCs w:val="20"/>
+        </w:rPr>
+        <w:t>i_sclk</w:t>
+      </w:r>
+      <w:proofErr w:type="spellEnd"/>
+      <w:r>
+        <w:rPr>
+          <w:sz w:val="20"/>
+          <w:szCs w:val="20"/>
+        </w:rPr>
+        <w:t>” clock input.</w:t>
+      </w:r>
+    </w:p>
+    <w:p>
+      <w:pPr>
+        <w:pStyle w:val="ListParagraph"/>
+        <w:numPr>
+          <w:ilvl w:val="1"/>
+          <w:numId w:val="25"/>
+        </w:numPr>
+        <w:spacing w:line="259" w:lineRule="auto"/>
+        <w:rPr>
+          <w:sz w:val="20"/>
+          <w:szCs w:val="20"/>
+        </w:rPr>
+      </w:pPr>
+      <w:r>
+        <w:rPr>
+          <w:sz w:val="20"/>
+          <w:szCs w:val="20"/>
+        </w:rPr>
+        <w:t>Timer_ENB_00</w:t>
+      </w:r>
+      <w:r>
+        <w:rPr>
+          <w:rFonts w:hint="eastAsia"/>
+          <w:sz w:val="20"/>
+          <w:szCs w:val="20"/>
+          <w:lang w:eastAsia="zh-CN"/>
+        </w:rPr>
+        <w:t>2</w:t>
+      </w:r>
+      <w:r>
+        <w:rPr>
+          <w:sz w:val="20"/>
+          <w:szCs w:val="20"/>
+        </w:rPr>
+        <w:t>: Module shall be enabled when “</w:t>
+      </w:r>
+      <w:proofErr w:type="spellStart"/>
+      <w:r>
+        <w:rPr>
+          <w:sz w:val="20"/>
+          <w:szCs w:val="20"/>
+        </w:rPr>
+        <w:t>i_timerenb</w:t>
+      </w:r>
+      <w:proofErr w:type="spellEnd"/>
+      <w:r>
+        <w:rPr>
+          <w:sz w:val="20"/>
+          <w:szCs w:val="20"/>
+        </w:rPr>
+        <w:t>” and “</w:t>
+      </w:r>
+      <w:proofErr w:type="spellStart"/>
+      <w:r>
+        <w:rPr>
+          <w:sz w:val="20"/>
+          <w:szCs w:val="20"/>
+        </w:rPr>
+        <w:t>i_reset_n</w:t>
+      </w:r>
+      <w:proofErr w:type="spellEnd"/>
+      <w:r>
+        <w:rPr>
+          <w:sz w:val="20"/>
+          <w:szCs w:val="20"/>
+        </w:rPr>
+        <w:t>” are set to logic high</w:t>
+      </w:r>
+    </w:p>
+    <w:p>
+      <w:pPr>
+        <w:pStyle w:val="ListParagraph"/>
+        <w:numPr>
+          <w:ilvl w:val="1"/>
+          <w:numId w:val="25"/>
+        </w:numPr>
+        <w:spacing w:line="259" w:lineRule="auto"/>
+        <w:rPr>
+          <w:sz w:val="20"/>
+          <w:szCs w:val="20"/>
+        </w:rPr>
+      </w:pPr>
+      <w:r>
+        <w:rPr>
+          <w:sz w:val="20"/>
+          <w:szCs w:val="20"/>
+        </w:rPr>
+        <w:t>Timer_ENB_00</w:t>
+      </w:r>
+      <w:r>
+        <w:rPr>
+          <w:rFonts w:hint="eastAsia"/>
+          <w:sz w:val="20"/>
+          <w:szCs w:val="20"/>
+          <w:lang w:eastAsia="zh-CN"/>
+        </w:rPr>
+        <w:t>3</w:t>
+      </w:r>
+      <w:r>
+        <w:rPr>
+          <w:sz w:val="20"/>
+          <w:szCs w:val="20"/>
+        </w:rPr>
+        <w:t>: Module shall increment internal counter by 1 at rising edge of clock signal until counter equals to “MAX_COUNT”.</w:t>
+      </w:r>
+    </w:p>
+    <w:p>
+      <w:pPr>
+        <w:pStyle w:val="ListParagraph"/>
+        <w:numPr>
+          <w:ilvl w:val="1"/>
+          <w:numId w:val="25"/>
+        </w:numPr>
+        <w:spacing w:line="259" w:lineRule="auto"/>
+        <w:rPr>
+          <w:sz w:val="20"/>
+          <w:szCs w:val="20"/>
+        </w:rPr>
+      </w:pPr>
+      <w:r>
+        <w:rPr>
+          <w:sz w:val="20"/>
+          <w:szCs w:val="20"/>
+        </w:rPr>
+        <w:t>Timer_ENB_00</w:t>
+      </w:r>
+      <w:r>
+        <w:rPr>
+          <w:rFonts w:hint="eastAsia"/>
+          <w:sz w:val="20"/>
+          <w:szCs w:val="20"/>
+          <w:lang w:eastAsia="zh-CN"/>
+        </w:rPr>
+        <w:t>4</w:t>
+      </w:r>
+      <w:r>
+        <w:rPr>
+          <w:sz w:val="20"/>
+          <w:szCs w:val="20"/>
+        </w:rPr>
+        <w:t>: Module shall reset the value of internal counter to 1 when counter equals to “MAX_COUNT”.</w:t>
+      </w:r>
+    </w:p>
+    <w:p>
+      <w:pPr>
+        <w:pStyle w:val="ListParagraph"/>
+        <w:numPr>
+          <w:ilvl w:val="1"/>
+          <w:numId w:val="25"/>
+        </w:numPr>
+        <w:spacing w:line="259" w:lineRule="auto"/>
+        <w:rPr>
+          <w:sz w:val="20"/>
+          <w:szCs w:val="20"/>
+        </w:rPr>
+      </w:pPr>
+      <w:r>
+        <w:rPr>
+          <w:sz w:val="20"/>
+          <w:szCs w:val="20"/>
+        </w:rPr>
+        <w:t>Timer_ENB_00</w:t>
+      </w:r>
+      <w:r>
+        <w:rPr>
+          <w:rFonts w:hint="eastAsia"/>
+          <w:sz w:val="20"/>
+          <w:szCs w:val="20"/>
+          <w:lang w:eastAsia="zh-CN"/>
+        </w:rPr>
+        <w:t>5</w:t>
+      </w:r>
+      <w:r>
+        <w:rPr>
+          <w:sz w:val="20"/>
+          <w:szCs w:val="20"/>
+        </w:rPr>
+        <w:t>: Module shall toggle the output of “</w:t>
+      </w:r>
+      <w:proofErr w:type="spellStart"/>
+      <w:r>
+        <w:rPr>
+          <w:sz w:val="20"/>
+          <w:szCs w:val="20"/>
+        </w:rPr>
+        <w:t>o_basetick</w:t>
+      </w:r>
+      <w:proofErr w:type="spellEnd"/>
+      <w:r>
+        <w:rPr>
+          <w:sz w:val="20"/>
+          <w:szCs w:val="20"/>
+        </w:rPr>
+        <w:t>” when counter equals to “MAX_COUNT”.</w:t>
+      </w:r>
+    </w:p>
+    <w:p>
+      <w:pPr>
+        <w:ind w:firstLineChars="50" w:firstLine="110"/>
+        <w:rPr>
+          <w:b/>
+          <w:bCs/>
+          <w:sz w:val="20"/>
+          <w:szCs w:val="20"/>
+        </w:rPr>
+      </w:pPr>
+      <w:r>
+        <w:rPr>
+          <w:b/>
+          <w:bCs/>
+        </w:rPr>
+        <w:t xml:space="preserve">   </w:t>
+      </w:r>
+      <w:r>
+        <w:rPr>
+          <w:b/>
+          <w:bCs/>
+          <w:sz w:val="20"/>
+          <w:szCs w:val="20"/>
+        </w:rPr>
+        <w:t>Reset condition</w:t>
+      </w:r>
+    </w:p>
+    <w:p>
+      <w:pPr>
+        <w:pStyle w:val="ListParagraph"/>
+        <w:numPr>
+          <w:ilvl w:val="1"/>
+          <w:numId w:val="26"/>
+        </w:numPr>
+        <w:spacing w:line="259" w:lineRule="auto"/>
+        <w:rPr>
+          <w:b/>
+          <w:bCs/>
+          <w:sz w:val="20"/>
+          <w:szCs w:val="20"/>
+        </w:rPr>
+      </w:pPr>
+      <w:r>
+        <w:rPr>
+          <w:sz w:val="20"/>
+          <w:szCs w:val="20"/>
+        </w:rPr>
+        <w:t>Timer_RST_001: Module shall reset value of the internal counter to 1 when “</w:t>
+      </w:r>
+      <w:proofErr w:type="spellStart"/>
+      <w:r>
+        <w:rPr>
+          <w:sz w:val="20"/>
+          <w:szCs w:val="20"/>
+        </w:rPr>
+        <w:t>i_reset_n</w:t>
+      </w:r>
+      <w:proofErr w:type="spellEnd"/>
+      <w:r>
+        <w:rPr>
+          <w:sz w:val="20"/>
+          <w:szCs w:val="20"/>
+        </w:rPr>
+        <w:t>” is set to logic low.</w:t>
+      </w:r>
+    </w:p>
+    <w:p>
+      <w:pPr>
+        <w:pStyle w:val="ListParagraph"/>
+        <w:numPr>
+          <w:ilvl w:val="1"/>
+          <w:numId w:val="26"/>
+        </w:numPr>
+        <w:spacing w:line="259" w:lineRule="auto"/>
+        <w:rPr>
+          <w:sz w:val="20"/>
+          <w:szCs w:val="20"/>
+        </w:rPr>
+      </w:pPr>
+      <w:r>
+        <w:rPr>
+          <w:sz w:val="20"/>
+          <w:szCs w:val="20"/>
+        </w:rPr>
+        <w:t>Timer_RST_002: Module shall set output of “</w:t>
+      </w:r>
+      <w:proofErr w:type="spellStart"/>
+      <w:r>
+        <w:rPr>
+          <w:sz w:val="20"/>
+          <w:szCs w:val="20"/>
+        </w:rPr>
+        <w:t>o_basetick</w:t>
+      </w:r>
+      <w:proofErr w:type="spellEnd"/>
+      <w:r>
+        <w:rPr>
+          <w:sz w:val="20"/>
+          <w:szCs w:val="20"/>
+        </w:rPr>
+        <w:t>” to logic low when “</w:t>
+      </w:r>
+      <w:proofErr w:type="spellStart"/>
+      <w:r>
+        <w:rPr>
+          <w:sz w:val="20"/>
+          <w:szCs w:val="20"/>
+        </w:rPr>
+        <w:t>i_reset_n</w:t>
+      </w:r>
+      <w:proofErr w:type="spellEnd"/>
+      <w:r>
+        <w:rPr>
+          <w:sz w:val="20"/>
+          <w:szCs w:val="20"/>
+        </w:rPr>
+        <w:t>” is set lo logic low.</w:t>
       </w:r>
     </w:p>
     <w:p>
@@ -235,9 +884,11 @@
       <w:r>
         <w:t>‘</w:t>
       </w:r>
+      <w:proofErr w:type="spellStart"/>
       <w:r>
         <w:t>o_bcdcount</w:t>
       </w:r>
+      <w:proofErr w:type="spellEnd"/>
       <w:r>
         <w:t>’</w:t>
       </w:r>
@@ -253,9 +904,11 @@
       <w:r>
         <w:t>‘</w:t>
       </w:r>
+      <w:proofErr w:type="spellStart"/>
       <w:r>
         <w:t>i_resetn</w:t>
       </w:r>
+      <w:proofErr w:type="spellEnd"/>
       <w:r>
         <w:t>’ is 0</w:t>
       </w:r>
@@ -274,9 +927,11 @@
       <w:r>
         <w:t>‘</w:t>
       </w:r>
+      <w:proofErr w:type="spellStart"/>
       <w:r>
         <w:t>o_bcdcount</w:t>
       </w:r>
+      <w:proofErr w:type="spellEnd"/>
       <w:r>
         <w:t>’</w:t>
       </w:r>
@@ -286,9 +941,11 @@
       <w:r>
         <w:t>‘</w:t>
       </w:r>
+      <w:proofErr w:type="spellStart"/>
       <w:r>
         <w:t>o_bcdcount</w:t>
       </w:r>
+      <w:proofErr w:type="spellEnd"/>
       <w:r>
         <w:t>’</w:t>
       </w:r>
@@ -299,7 +956,15 @@
         <w:t xml:space="preserve">is </w:t>
       </w:r>
       <w:r>
-        <w:t>equal to rollover_count + 1.</w:t>
+        <w:t xml:space="preserve">equal to </w:t>
+      </w:r>
+      <w:proofErr w:type="spellStart"/>
+      <w:r>
+        <w:t>rollover_count</w:t>
+      </w:r>
+      <w:proofErr w:type="spellEnd"/>
+      <w:r>
+        <w:t xml:space="preserve"> + 1.</w:t>
       </w:r>
     </w:p>
     <w:p/>
@@ -317,7 +982,15 @@
         </w:numPr>
       </w:pPr>
       <w:r>
-        <w:t>All state transitions shall occur on the positive edge of ‘i_rtcclk’.</w:t>
+        <w:t>All state transitions shall occur on the positive edge of ‘</w:t>
+      </w:r>
+      <w:proofErr w:type="spellStart"/>
+      <w:r>
+        <w:t>i_rtcclk</w:t>
+      </w:r>
+      <w:proofErr w:type="spellEnd"/>
+      <w:r>
+        <w:t>’.</w:t>
       </w:r>
     </w:p>
     <w:p>
@@ -341,10 +1014,26 @@
         </w:numPr>
       </w:pPr>
       <w:r>
-        <w:t xml:space="preserve">Module shall transition from idle state to count state when ‘i_countenb’ </w:t>
-      </w:r>
-      <w:r>
-        <w:t xml:space="preserve">and ‘i_latchcount’ </w:t>
+        <w:t>Module shall transition from idle state to count state when ‘</w:t>
+      </w:r>
+      <w:proofErr w:type="spellStart"/>
+      <w:r>
+        <w:t>i_countenb</w:t>
+      </w:r>
+      <w:proofErr w:type="spellEnd"/>
+      <w:r>
+        <w:t xml:space="preserve">’ </w:t>
+      </w:r>
+      <w:r>
+        <w:t>and ‘</w:t>
+      </w:r>
+      <w:proofErr w:type="spellStart"/>
+      <w:r>
+        <w:t>i_latchcount</w:t>
+      </w:r>
+      <w:proofErr w:type="spellEnd"/>
+      <w:r>
+        <w:t xml:space="preserve">’ </w:t>
       </w:r>
       <w:r>
         <w:t>are</w:t>
@@ -368,7 +1057,15 @@
         </w:numPr>
       </w:pPr>
       <w:r>
-        <w:t xml:space="preserve">Module shall transition from count state to idle state when ‘i_latchcount’ is </w:t>
+        <w:t>Module shall transition from count state to idle state when ‘</w:t>
+      </w:r>
+      <w:proofErr w:type="spellStart"/>
+      <w:r>
+        <w:t>i_latchcount</w:t>
+      </w:r>
+      <w:proofErr w:type="spellEnd"/>
+      <w:r>
+        <w:t xml:space="preserve">’ is </w:t>
       </w:r>
       <w:r>
         <w:t>0</w:t>
@@ -386,7 +1083,15 @@
         </w:numPr>
       </w:pPr>
       <w:r>
-        <w:t>When in the idle state, ‘o_bcdcount’ shall keep its current value.</w:t>
+        <w:t>When in the idle state, ‘</w:t>
+      </w:r>
+      <w:proofErr w:type="spellStart"/>
+      <w:r>
+        <w:t>o_bcdcount</w:t>
+      </w:r>
+      <w:proofErr w:type="spellEnd"/>
+      <w:r>
+        <w:t>’ shall keep its current value.</w:t>
       </w:r>
     </w:p>
     <w:p>
@@ -398,7 +1103,23 @@
         </w:numPr>
       </w:pPr>
       <w:r>
-        <w:t>When in the count state, ‘o_bcdcount’ shall increment on the positive edge of ‘i_rtcclk’.</w:t>
+        <w:t>When in the count state, ‘</w:t>
+      </w:r>
+      <w:proofErr w:type="spellStart"/>
+      <w:r>
+        <w:t>o_bcdcount</w:t>
+      </w:r>
+      <w:proofErr w:type="spellEnd"/>
+      <w:r>
+        <w:t>’ shall increment on the positive edge of ‘</w:t>
+      </w:r>
+      <w:proofErr w:type="spellStart"/>
+      <w:r>
+        <w:t>i_rtcclk</w:t>
+      </w:r>
+      <w:proofErr w:type="spellEnd"/>
+      <w:r>
+        <w:t>’.</w:t>
       </w:r>
     </w:p>
     <w:p/>
@@ -430,8 +1151,13 @@
       <w:r>
         <w:t>‘</w:t>
       </w:r>
-      <w:r>
-        <w:t>o_count (3:0)</w:t>
+      <w:proofErr w:type="spellStart"/>
+      <w:r>
+        <w:t>o_count</w:t>
+      </w:r>
+      <w:proofErr w:type="spellEnd"/>
+      <w:r>
+        <w:t xml:space="preserve"> (3:0)</w:t>
       </w:r>
       <w:r>
         <w:t>’</w:t>
@@ -469,8 +1195,13 @@
       <w:r>
         <w:t>‘</w:t>
       </w:r>
-      <w:r>
-        <w:t>o_count (7:4)</w:t>
+      <w:proofErr w:type="spellStart"/>
+      <w:r>
+        <w:t>o_count</w:t>
+      </w:r>
+      <w:proofErr w:type="spellEnd"/>
+      <w:r>
+        <w:t xml:space="preserve"> (7:4)</w:t>
       </w:r>
       <w:r>
         <w:t>’</w:t>
@@ -508,8 +1239,13 @@
       <w:r>
         <w:t>‘</w:t>
       </w:r>
-      <w:r>
-        <w:t>o_count (11:8)</w:t>
+      <w:proofErr w:type="spellStart"/>
+      <w:r>
+        <w:t>o_count</w:t>
+      </w:r>
+      <w:proofErr w:type="spellEnd"/>
+      <w:r>
+        <w:t xml:space="preserve"> (11:8)</w:t>
       </w:r>
       <w:r>
         <w:t>’</w:t>
@@ -545,11 +1281,15 @@
         </w:numPr>
       </w:pPr>
       <w:r>
-        <w:lastRenderedPageBreak/>
         <w:t>‘</w:t>
       </w:r>
-      <w:r>
-        <w:t>o_count (15:12)</w:t>
+      <w:proofErr w:type="spellStart"/>
+      <w:r>
+        <w:t>o_count</w:t>
+      </w:r>
+      <w:proofErr w:type="spellEnd"/>
+      <w:r>
+        <w:t xml:space="preserve"> (15:12)</w:t>
       </w:r>
       <w:r>
         <w:t>’</w:t>
@@ -587,8 +1327,13 @@
       <w:r>
         <w:t>‘</w:t>
       </w:r>
-      <w:r>
-        <w:t>o_count (19:16)</w:t>
+      <w:proofErr w:type="spellStart"/>
+      <w:r>
+        <w:t>o_count</w:t>
+      </w:r>
+      <w:proofErr w:type="spellEnd"/>
+      <w:r>
+        <w:t xml:space="preserve"> (19:16)</w:t>
       </w:r>
       <w:r>
         <w:t>’</w:t>
@@ -626,8 +1371,13 @@
       <w:r>
         <w:t>‘</w:t>
       </w:r>
-      <w:r>
-        <w:t>o_count (23:20)</w:t>
+      <w:proofErr w:type="spellStart"/>
+      <w:r>
+        <w:t>o_count</w:t>
+      </w:r>
+      <w:proofErr w:type="spellEnd"/>
+      <w:r>
+        <w:t xml:space="preserve"> (23:20)</w:t>
       </w:r>
       <w:r>
         <w:t>’</w:t>
@@ -677,15 +1427,596 @@
         </w:rPr>
         <w:t>7-Segment Display</w:t>
       </w:r>
-    </w:p>
-    <w:p>
-      <w:pPr>
+      <w:r>
         <w:rPr>
           <w:b/>
           <w:bCs/>
         </w:rPr>
-      </w:pPr>
-    </w:p>
+        <w:t xml:space="preserve"> (Tag prefix: </w:t>
+      </w:r>
+      <w:proofErr w:type="spellStart"/>
+      <w:r>
+        <w:rPr>
+          <w:b/>
+          <w:bCs/>
+        </w:rPr>
+        <w:t>Seg_Disp</w:t>
+      </w:r>
+      <w:proofErr w:type="spellEnd"/>
+      <w:r>
+        <w:rPr>
+          <w:b/>
+          <w:bCs/>
+        </w:rPr>
+        <w:t>)</w:t>
+      </w:r>
+    </w:p>
+    <w:p>
+      <w:pPr>
+        <w:pStyle w:val="ListParagraph"/>
+        <w:numPr>
+          <w:ilvl w:val="0"/>
+          <w:numId w:val="22"/>
+        </w:numPr>
+        <w:spacing w:line="259" w:lineRule="auto"/>
+      </w:pPr>
+      <w:r>
+        <w:t>The module shall have a 24-bit Binary-Coded-Decimal count input ‘</w:t>
+      </w:r>
+      <w:proofErr w:type="spellStart"/>
+      <w:r>
+        <w:t>i_count</w:t>
+      </w:r>
+      <w:proofErr w:type="spellEnd"/>
+      <w:r>
+        <w:t>’.</w:t>
+      </w:r>
+    </w:p>
+    <w:p>
+      <w:pPr>
+        <w:pStyle w:val="ListParagraph"/>
+        <w:numPr>
+          <w:ilvl w:val="0"/>
+          <w:numId w:val="22"/>
+        </w:numPr>
+        <w:spacing w:line="259" w:lineRule="auto"/>
+      </w:pPr>
+      <w:r>
+        <w:t>The module shall have five 8-bit output vectors representing each digit in the 7-segment display: ‘o_segout1’ – ‘o_segout6’.</w:t>
+      </w:r>
+    </w:p>
+    <w:p>
+      <w:pPr>
+        <w:pStyle w:val="ListParagraph"/>
+        <w:numPr>
+          <w:ilvl w:val="0"/>
+          <w:numId w:val="22"/>
+        </w:numPr>
+        <w:spacing w:line="259" w:lineRule="auto"/>
+      </w:pPr>
+      <w:r>
+        <w:t>Every four bits of the input shall represent a decimal digit in binary to be displayed on the 7-segment display.</w:t>
+      </w:r>
+    </w:p>
+    <w:p>
+      <w:pPr>
+        <w:pStyle w:val="ListParagraph"/>
+        <w:numPr>
+          <w:ilvl w:val="0"/>
+          <w:numId w:val="22"/>
+        </w:numPr>
+        <w:spacing w:line="259" w:lineRule="auto"/>
+      </w:pPr>
+      <w:r>
+        <w:t>The minimum decimal value every digit (4 bits) shall take is 0.</w:t>
+      </w:r>
+    </w:p>
+    <w:p>
+      <w:pPr>
+        <w:pStyle w:val="ListParagraph"/>
+        <w:numPr>
+          <w:ilvl w:val="0"/>
+          <w:numId w:val="22"/>
+        </w:numPr>
+        <w:spacing w:line="259" w:lineRule="auto"/>
+      </w:pPr>
+      <w:r>
+        <w:t>The maximum decimal value every digit (4 bits) shall take is 9.</w:t>
+      </w:r>
+    </w:p>
+    <w:p>
+      <w:pPr>
+        <w:pStyle w:val="ListParagraph"/>
+        <w:numPr>
+          <w:ilvl w:val="0"/>
+          <w:numId w:val="22"/>
+        </w:numPr>
+        <w:spacing w:line="259" w:lineRule="auto"/>
+      </w:pPr>
+      <w:r>
+        <w:lastRenderedPageBreak/>
+        <w:t>The module shall convert every 4 bits of the 24-bit input signal to the corresponding 7-segment code to light the segments appropriately according to the FPGA datasheet.</w:t>
+      </w:r>
+    </w:p>
+    <w:p>
+      <w:pPr>
+        <w:pStyle w:val="ListParagraph"/>
+        <w:numPr>
+          <w:ilvl w:val="0"/>
+          <w:numId w:val="22"/>
+        </w:numPr>
+        <w:spacing w:line="259" w:lineRule="auto"/>
+      </w:pPr>
+      <w:r>
+        <w:t>The output signals shall be continually driven according to the input signal.</w:t>
+      </w:r>
+    </w:p>
+    <w:p>
+      <w:pPr>
+        <w:pStyle w:val="ListParagraph"/>
+        <w:numPr>
+          <w:ilvl w:val="0"/>
+          <w:numId w:val="22"/>
+        </w:numPr>
+        <w:spacing w:line="259" w:lineRule="auto"/>
+      </w:pPr>
+      <w:r>
+        <w:t>Each one of the outputs shall represent one digit to be displayed on the 7-segment display.</w:t>
+      </w:r>
+    </w:p>
+    <w:p>
+      <w:r>
+        <w:t xml:space="preserve"> </w:t>
+      </w:r>
+    </w:p>
+    <w:p>
+      <w:pPr>
+        <w:rPr>
+          <w:b/>
+          <w:bCs/>
+        </w:rPr>
+      </w:pPr>
+      <w:r>
+        <w:rPr>
+          <w:b/>
+          <w:bCs/>
+        </w:rPr>
+        <w:t>7-Segment Adapter</w:t>
+      </w:r>
+      <w:r>
+        <w:rPr>
+          <w:b/>
+          <w:bCs/>
+        </w:rPr>
+        <w:t xml:space="preserve"> (Tag prefix: </w:t>
+      </w:r>
+      <w:proofErr w:type="spellStart"/>
+      <w:r>
+        <w:rPr>
+          <w:b/>
+          <w:bCs/>
+        </w:rPr>
+        <w:t>Seg_Adap</w:t>
+      </w:r>
+      <w:proofErr w:type="spellEnd"/>
+      <w:r>
+        <w:rPr>
+          <w:b/>
+          <w:bCs/>
+        </w:rPr>
+        <w:t>)</w:t>
+      </w:r>
+    </w:p>
+    <w:p>
+      <w:pPr>
+        <w:pStyle w:val="ListParagraph"/>
+        <w:numPr>
+          <w:ilvl w:val="0"/>
+          <w:numId w:val="23"/>
+        </w:numPr>
+        <w:spacing w:line="259" w:lineRule="auto"/>
+      </w:pPr>
+      <w:r>
+        <w:t xml:space="preserve">The module </w:t>
+      </w:r>
+      <w:r>
+        <w:t>shall have a system clock input ‘</w:t>
+      </w:r>
+      <w:proofErr w:type="spellStart"/>
+      <w:r>
+        <w:t>i_sclk</w:t>
+      </w:r>
+      <w:proofErr w:type="spellEnd"/>
+      <w:r>
+        <w:t>’.</w:t>
+      </w:r>
+    </w:p>
+    <w:p>
+      <w:pPr>
+        <w:pStyle w:val="ListParagraph"/>
+        <w:numPr>
+          <w:ilvl w:val="0"/>
+          <w:numId w:val="23"/>
+        </w:numPr>
+        <w:spacing w:line="259" w:lineRule="auto"/>
+      </w:pPr>
+      <w:r>
+        <w:t>The module shall have an active low reset input ‘</w:t>
+      </w:r>
+      <w:proofErr w:type="spellStart"/>
+      <w:r>
+        <w:t>i_reset_n</w:t>
+      </w:r>
+      <w:proofErr w:type="spellEnd"/>
+      <w:r>
+        <w:t>’.</w:t>
+      </w:r>
+    </w:p>
+    <w:p>
+      <w:pPr>
+        <w:pStyle w:val="ListParagraph"/>
+        <w:numPr>
+          <w:ilvl w:val="0"/>
+          <w:numId w:val="23"/>
+        </w:numPr>
+        <w:spacing w:line="259" w:lineRule="auto"/>
+      </w:pPr>
+      <w:r>
+        <w:t>The module shall implement an asynchronous reset.</w:t>
+      </w:r>
+    </w:p>
+    <w:p>
+      <w:pPr>
+        <w:pStyle w:val="ListParagraph"/>
+        <w:numPr>
+          <w:ilvl w:val="0"/>
+          <w:numId w:val="23"/>
+        </w:numPr>
+        <w:spacing w:line="259" w:lineRule="auto"/>
+      </w:pPr>
+      <w:r>
+        <w:t>When the ‘</w:t>
+      </w:r>
+      <w:proofErr w:type="spellStart"/>
+      <w:r>
+        <w:t>i_reset_n</w:t>
+      </w:r>
+      <w:proofErr w:type="spellEnd"/>
+      <w:r>
+        <w:t>’ is set to 0, ‘</w:t>
+      </w:r>
+      <w:proofErr w:type="spellStart"/>
+      <w:r>
+        <w:t>o_segments</w:t>
+      </w:r>
+      <w:proofErr w:type="spellEnd"/>
+      <w:r>
+        <w:t>’ shall be set to 00000000.</w:t>
+      </w:r>
+    </w:p>
+    <w:p>
+      <w:pPr>
+        <w:pStyle w:val="ListParagraph"/>
+        <w:numPr>
+          <w:ilvl w:val="0"/>
+          <w:numId w:val="23"/>
+        </w:numPr>
+        <w:spacing w:line="259" w:lineRule="auto"/>
+      </w:pPr>
+      <w:r>
+        <w:t>When the ‘</w:t>
+      </w:r>
+      <w:proofErr w:type="spellStart"/>
+      <w:r>
+        <w:t>i_reset_n</w:t>
+      </w:r>
+      <w:proofErr w:type="spellEnd"/>
+      <w:r>
+        <w:t>’ is set to 0, ‘</w:t>
+      </w:r>
+      <w:proofErr w:type="spellStart"/>
+      <w:r>
+        <w:t>o_digits</w:t>
+      </w:r>
+      <w:proofErr w:type="spellEnd"/>
+      <w:r>
+        <w:t>’ shall be set to 00000000.</w:t>
+      </w:r>
+    </w:p>
+    <w:p>
+      <w:pPr>
+        <w:pStyle w:val="ListParagraph"/>
+        <w:numPr>
+          <w:ilvl w:val="0"/>
+          <w:numId w:val="23"/>
+        </w:numPr>
+        <w:spacing w:line="259" w:lineRule="auto"/>
+      </w:pPr>
+      <w:r>
+        <w:t>The module shall have six 8-bit digit code inputs: ‘i_segout1’ – ‘i_segout6’ that represent each digit to be displayed.</w:t>
+      </w:r>
+    </w:p>
+    <w:p>
+      <w:pPr>
+        <w:pStyle w:val="ListParagraph"/>
+        <w:numPr>
+          <w:ilvl w:val="0"/>
+          <w:numId w:val="23"/>
+        </w:numPr>
+        <w:spacing w:line="259" w:lineRule="auto"/>
+      </w:pPr>
+      <w:r>
+        <w:t>The module shall have an 8-bit output to control the anodes of the 7-segment display segments ‘</w:t>
+      </w:r>
+      <w:proofErr w:type="spellStart"/>
+      <w:r>
+        <w:t>o_</w:t>
+      </w:r>
+      <w:proofErr w:type="gramStart"/>
+      <w:r>
+        <w:t>segments</w:t>
+      </w:r>
+      <w:proofErr w:type="spellEnd"/>
+      <w:r>
+        <w:t>’</w:t>
+      </w:r>
+      <w:proofErr w:type="gramEnd"/>
+      <w:r>
+        <w:t>.</w:t>
+      </w:r>
+    </w:p>
+    <w:p>
+      <w:pPr>
+        <w:pStyle w:val="ListParagraph"/>
+        <w:numPr>
+          <w:ilvl w:val="0"/>
+          <w:numId w:val="23"/>
+        </w:numPr>
+        <w:spacing w:line="259" w:lineRule="auto"/>
+      </w:pPr>
+      <w:r>
+        <w:t>The module shall have an 8-bit output to control the cathodes of the 7-segment display digits ‘</w:t>
+      </w:r>
+      <w:proofErr w:type="spellStart"/>
+      <w:r>
+        <w:t>o_</w:t>
+      </w:r>
+      <w:proofErr w:type="gramStart"/>
+      <w:r>
+        <w:t>digits</w:t>
+      </w:r>
+      <w:proofErr w:type="spellEnd"/>
+      <w:r>
+        <w:t>’</w:t>
+      </w:r>
+      <w:proofErr w:type="gramEnd"/>
+      <w:r>
+        <w:t>.</w:t>
+      </w:r>
+    </w:p>
+    <w:p>
+      <w:pPr>
+        <w:pStyle w:val="ListParagraph"/>
+        <w:numPr>
+          <w:ilvl w:val="0"/>
+          <w:numId w:val="23"/>
+        </w:numPr>
+        <w:spacing w:line="259" w:lineRule="auto"/>
+      </w:pPr>
+      <w:r>
+        <w:t>The module shall cycle through connecting the 8-bit inputs to the 8-bit output ‘</w:t>
+      </w:r>
+      <w:proofErr w:type="spellStart"/>
+      <w:r>
+        <w:t>o_</w:t>
+      </w:r>
+      <w:proofErr w:type="gramStart"/>
+      <w:r>
+        <w:t>segments</w:t>
+      </w:r>
+      <w:proofErr w:type="spellEnd"/>
+      <w:r>
+        <w:t>’</w:t>
+      </w:r>
+      <w:proofErr w:type="gramEnd"/>
+      <w:r>
+        <w:t>.</w:t>
+      </w:r>
+    </w:p>
+    <w:p>
+      <w:pPr>
+        <w:pStyle w:val="ListParagraph"/>
+        <w:numPr>
+          <w:ilvl w:val="0"/>
+          <w:numId w:val="23"/>
+        </w:numPr>
+        <w:spacing w:line="259" w:lineRule="auto"/>
+      </w:pPr>
+      <w:r>
+        <w:t>Each input shall be connected to the output ‘</w:t>
+      </w:r>
+      <w:proofErr w:type="spellStart"/>
+      <w:r>
+        <w:t>o_segments</w:t>
+      </w:r>
+      <w:proofErr w:type="spellEnd"/>
+      <w:r>
+        <w:t>’ for a period of 1 millisecond.</w:t>
+      </w:r>
+    </w:p>
+    <w:p>
+      <w:pPr>
+        <w:pStyle w:val="ListParagraph"/>
+        <w:numPr>
+          <w:ilvl w:val="0"/>
+          <w:numId w:val="23"/>
+        </w:numPr>
+        <w:spacing w:line="259" w:lineRule="auto"/>
+      </w:pPr>
+      <w:r>
+        <w:t>The module shall set the bit corresponding to the input to be displayed in ‘</w:t>
+      </w:r>
+      <w:proofErr w:type="spellStart"/>
+      <w:r>
+        <w:t>o_digits</w:t>
+      </w:r>
+      <w:proofErr w:type="spellEnd"/>
+      <w:r>
+        <w:t>’ to 0 and all the rest of the bits to 1.</w:t>
+      </w:r>
+    </w:p>
+    <w:p>
+      <w:pPr>
+        <w:pStyle w:val="ListParagraph"/>
+        <w:numPr>
+          <w:ilvl w:val="0"/>
+          <w:numId w:val="23"/>
+        </w:numPr>
+        <w:spacing w:line="259" w:lineRule="auto"/>
+      </w:pPr>
+      <w:r>
+        <w:t>Total period of every cycle shall be 6 milliseconds.</w:t>
+      </w:r>
+    </w:p>
+    <w:p>
+      <w:pPr>
+        <w:rPr>
+          <w:b/>
+          <w:bCs/>
+        </w:rPr>
+      </w:pPr>
+    </w:p>
+    <w:p>
+      <w:r>
+        <w:rPr>
+          <w:b/>
+          <w:bCs/>
+        </w:rPr>
+        <w:t>Trigger Detection</w:t>
+      </w:r>
+    </w:p>
+    <w:p>
+      <w:r>
+        <w:t>t</w:t>
+      </w:r>
+      <w:r>
+        <w:t xml:space="preserve">rig_det_1. </w:t>
+      </w:r>
+      <w:proofErr w:type="spellStart"/>
+      <w:r>
+        <w:t>o_latchcount</w:t>
+      </w:r>
+      <w:proofErr w:type="spellEnd"/>
+      <w:r>
+        <w:t xml:space="preserve"> </w:t>
+      </w:r>
+      <w:bookmarkStart w:id="0" w:name="_GoBack"/>
+      <w:bookmarkEnd w:id="0"/>
+      <w:r>
+        <w:t xml:space="preserve">and </w:t>
+      </w:r>
+      <w:proofErr w:type="spellStart"/>
+      <w:r>
+        <w:t>o_counterenb</w:t>
+      </w:r>
+      <w:proofErr w:type="spellEnd"/>
+      <w:r>
+        <w:t xml:space="preserve"> shall always output low signals when </w:t>
+      </w:r>
+      <w:proofErr w:type="spellStart"/>
+      <w:r>
+        <w:t>i_reset_n</w:t>
+      </w:r>
+      <w:proofErr w:type="spellEnd"/>
+      <w:r>
+        <w:t xml:space="preserve"> is active low.</w:t>
+      </w:r>
+    </w:p>
+    <w:p>
+      <w:r>
+        <w:t xml:space="preserve">trig_det_2. </w:t>
+      </w:r>
+      <w:proofErr w:type="spellStart"/>
+      <w:r>
+        <w:t>o_countinit</w:t>
+      </w:r>
+      <w:proofErr w:type="spellEnd"/>
+      <w:r>
+        <w:t xml:space="preserve"> shall always get generate a high signal when </w:t>
+      </w:r>
+      <w:proofErr w:type="spellStart"/>
+      <w:r>
+        <w:t>i_reset_n</w:t>
+      </w:r>
+      <w:proofErr w:type="spellEnd"/>
+      <w:r>
+        <w:t xml:space="preserve"> is active low.</w:t>
+      </w:r>
+    </w:p>
+    <w:p>
+      <w:r>
+        <w:t xml:space="preserve">trig_det_3. </w:t>
+      </w:r>
+      <w:proofErr w:type="spellStart"/>
+      <w:r>
+        <w:t>o_countinit</w:t>
+      </w:r>
+      <w:proofErr w:type="spellEnd"/>
+      <w:r>
+        <w:t xml:space="preserve"> shall always generate a low signal when </w:t>
+      </w:r>
+      <w:proofErr w:type="spellStart"/>
+      <w:r>
+        <w:t>i_reset_n</w:t>
+      </w:r>
+      <w:proofErr w:type="spellEnd"/>
+      <w:r>
+        <w:t xml:space="preserve"> is high.</w:t>
+      </w:r>
+    </w:p>
+    <w:p>
+      <w:r>
+        <w:t xml:space="preserve">trig_det_4. </w:t>
+      </w:r>
+      <w:proofErr w:type="spellStart"/>
+      <w:r>
+        <w:t>o_latchcount</w:t>
+      </w:r>
+      <w:proofErr w:type="spellEnd"/>
+      <w:r>
+        <w:t xml:space="preserve"> and </w:t>
+      </w:r>
+      <w:proofErr w:type="spellStart"/>
+      <w:r>
+        <w:t>o_countenb</w:t>
+      </w:r>
+      <w:proofErr w:type="spellEnd"/>
+      <w:r>
+        <w:t xml:space="preserve"> shall be toggled when a rising edge signal is sent to the </w:t>
+      </w:r>
+      <w:proofErr w:type="spellStart"/>
+      <w:r>
+        <w:t>i_trigger</w:t>
+      </w:r>
+      <w:proofErr w:type="spellEnd"/>
+      <w:r>
+        <w:t xml:space="preserve"> input.</w:t>
+      </w:r>
+    </w:p>
+    <w:p>
+      <w:r>
+        <w:t xml:space="preserve">trig_det_5. </w:t>
+      </w:r>
+      <w:proofErr w:type="spellStart"/>
+      <w:r>
+        <w:t>i_sclk</w:t>
+      </w:r>
+      <w:proofErr w:type="spellEnd"/>
+      <w:r>
+        <w:t xml:space="preserve"> shall take input from a 100MHz system clock.</w:t>
+      </w:r>
+    </w:p>
+    <w:p/>
     <w:p>
       <w:pPr>
         <w:rPr>
@@ -721,8 +2052,216 @@
 </file>
 
 <file path=word/numbering.xml><?xml version="1.0" encoding="utf-8"?>
-<w:numbering xmlns:wpc="http://schemas.microsoft.com/office/word/2010/wordprocessingCanvas" xmlns:cx="http://schemas.microsoft.com/office/drawing/2014/chartex" xmlns:cx1="http://schemas.microsoft.com/office/drawing/2015/9/8/chartex" xmlns:cx2="http://schemas.microsoft.com/office/drawing/2015/10/21/chartex" xmlns:cx3="http://schemas.microsoft.com/office/drawing/2016/5/9/chartex" xmlns:cx4="http://schemas.microsoft.com/office/drawing/2016/5/10/chartex" xmlns:cx5="http://schemas.microsoft.com/office/drawing/2016/5/11/chartex" xmlns:cx6="http://schemas.microsoft.com/office/drawing/2016/5/12/chartex" xmlns:cx7="http://schemas.microsoft.com/office/drawing/2016/5/13/chartex" xmlns:cx8="http://schemas.microsoft.com/office/drawing/2016/5/14/chartex" xmlns:mc="http://schemas.openxmlformats.org/markup-compatibility/2006" xmlns:aink="http://schemas.microsoft.com/office/drawing/2016/ink" xmlns:am3d="http://schemas.microsoft.com/office/drawing/2017/model3d" xmlns:o="urn:schemas-microsoft-com:office:office" xmlns:r="http://schemas.openxmlformats.org/officeDocument/2006/relationships" xmlns:m="http://schemas.openxmlformats.org/officeDocument/2006/math" xmlns:v="urn:schemas-microsoft-com:vml" xmlns:wp14="http://schemas.microsoft.com/office/word/2010/wordprocessingDrawing" xmlns:wp="http://schemas.openxmlformats.org/drawingml/2006/wordprocessingDrawing" xmlns:w10="urn:schemas-microsoft-com:office:word" xmlns:w="http://schemas.openxmlformats.org/wordprocessingml/2006/main" xmlns:w14="http://schemas.microsoft.com/office/word/2010/wordml" xmlns:w15="http://schemas.microsoft.com/office/word/2012/wordml" xmlns:w16cex="http://schemas.microsoft.com/office/word/2018/wordml/cex" xmlns:w16cid="http://schemas.microsoft.com/office/word/2016/wordml/cid" xmlns:w16="http://schemas.microsoft.com/office/word/2018/wordml" xmlns:w16se="http://schemas.microsoft.com/office/word/2015/wordml/symex" xmlns:wpg="http://schemas.microsoft.com/office/word/2010/wordprocessingGroup" xmlns:wpi="http://schemas.microsoft.com/office/word/2010/wordprocessingInk" xmlns:wne="http://schemas.microsoft.com/office/word/2006/wordml" xmlns:wps="http://schemas.microsoft.com/office/word/2010/wordprocessingShape" mc:Ignorable="w14 w15 w16se w16cid w16 w16cex wp14">
+<w:numbering xmlns:wpc="http://schemas.microsoft.com/office/word/2010/wordprocessingCanvas" xmlns:cx="http://schemas.microsoft.com/office/drawing/2014/chartex" xmlns:cx1="http://schemas.microsoft.com/office/drawing/2015/9/8/chartex" xmlns:cx2="http://schemas.microsoft.com/office/drawing/2015/10/21/chartex" xmlns:cx3="http://schemas.microsoft.com/office/drawing/2016/5/9/chartex" xmlns:cx4="http://schemas.microsoft.com/office/drawing/2016/5/10/chartex" xmlns:cx5="http://schemas.microsoft.com/office/drawing/2016/5/11/chartex" xmlns:cx6="http://schemas.microsoft.com/office/drawing/2016/5/12/chartex" xmlns:cx7="http://schemas.microsoft.com/office/drawing/2016/5/13/chartex" xmlns:cx8="http://schemas.microsoft.com/office/drawing/2016/5/14/chartex" xmlns:mc="http://schemas.openxmlformats.org/markup-compatibility/2006" xmlns:aink="http://schemas.microsoft.com/office/drawing/2016/ink" xmlns:am3d="http://schemas.microsoft.com/office/drawing/2017/model3d" xmlns:o="urn:schemas-microsoft-com:office:office" xmlns:r="http://schemas.openxmlformats.org/officeDocument/2006/relationships" xmlns:m="http://schemas.openxmlformats.org/officeDocument/2006/math" xmlns:v="urn:schemas-microsoft-com:vml" xmlns:wp14="http://schemas.microsoft.com/office/word/2010/wordprocessingDrawing" xmlns:wp="http://schemas.openxmlformats.org/drawingml/2006/wordprocessingDrawing" xmlns:w10="urn:schemas-microsoft-com:office:word" xmlns:w="http://schemas.openxmlformats.org/wordprocessingml/2006/main" xmlns:w14="http://schemas.microsoft.com/office/word/2010/wordml" xmlns:w15="http://schemas.microsoft.com/office/word/2012/wordml" xmlns:w16cid="http://schemas.microsoft.com/office/word/2016/wordml/cid" xmlns:w16se="http://schemas.microsoft.com/office/word/2015/wordml/symex" xmlns:wpg="http://schemas.microsoft.com/office/word/2010/wordprocessingGroup" xmlns:wpi="http://schemas.microsoft.com/office/word/2010/wordprocessingInk" xmlns:wne="http://schemas.microsoft.com/office/word/2006/wordml" xmlns:wps="http://schemas.microsoft.com/office/word/2010/wordprocessingShape" mc:Ignorable="w14 w15 w16se w16cid wp14">
   <w:abstractNum w:abstractNumId="0" w15:restartNumberingAfterBreak="0">
+    <w:nsid w:val="08584617"/>
+    <w:multiLevelType w:val="multilevel"/>
+    <w:tmpl w:val="0C4C2DA2"/>
+    <w:lvl w:ilvl="0">
+      <w:start w:val="1"/>
+      <w:numFmt w:val="decimal"/>
+      <w:suff w:val="space"/>
+      <w:lvlText w:val="Seg_Disp_%1."/>
+      <w:lvlJc w:val="left"/>
+      <w:pPr>
+        <w:ind w:left="0" w:firstLine="360"/>
+      </w:pPr>
+      <w:rPr>
+        <w:rFonts w:hint="default"/>
+      </w:rPr>
+    </w:lvl>
+    <w:lvl w:ilvl="1">
+      <w:start w:val="1"/>
+      <w:numFmt w:val="lowerLetter"/>
+      <w:lvlText w:val="%2."/>
+      <w:lvlJc w:val="left"/>
+      <w:pPr>
+        <w:ind w:left="1440" w:hanging="360"/>
+      </w:pPr>
+      <w:rPr>
+        <w:rFonts w:hint="default"/>
+      </w:rPr>
+    </w:lvl>
+    <w:lvl w:ilvl="2">
+      <w:start w:val="1"/>
+      <w:numFmt w:val="lowerRoman"/>
+      <w:lvlText w:val="%3."/>
+      <w:lvlJc w:val="right"/>
+      <w:pPr>
+        <w:ind w:left="2160" w:hanging="180"/>
+      </w:pPr>
+      <w:rPr>
+        <w:rFonts w:hint="default"/>
+      </w:rPr>
+    </w:lvl>
+    <w:lvl w:ilvl="3">
+      <w:start w:val="1"/>
+      <w:numFmt w:val="decimal"/>
+      <w:lvlText w:val="%4."/>
+      <w:lvlJc w:val="left"/>
+      <w:pPr>
+        <w:ind w:left="2880" w:hanging="360"/>
+      </w:pPr>
+      <w:rPr>
+        <w:rFonts w:hint="default"/>
+      </w:rPr>
+    </w:lvl>
+    <w:lvl w:ilvl="4">
+      <w:start w:val="1"/>
+      <w:numFmt w:val="lowerLetter"/>
+      <w:lvlText w:val="%5."/>
+      <w:lvlJc w:val="left"/>
+      <w:pPr>
+        <w:ind w:left="3600" w:hanging="360"/>
+      </w:pPr>
+      <w:rPr>
+        <w:rFonts w:hint="default"/>
+      </w:rPr>
+    </w:lvl>
+    <w:lvl w:ilvl="5">
+      <w:start w:val="1"/>
+      <w:numFmt w:val="lowerRoman"/>
+      <w:lvlText w:val="%6."/>
+      <w:lvlJc w:val="right"/>
+      <w:pPr>
+        <w:ind w:left="4320" w:hanging="180"/>
+      </w:pPr>
+      <w:rPr>
+        <w:rFonts w:hint="default"/>
+      </w:rPr>
+    </w:lvl>
+    <w:lvl w:ilvl="6">
+      <w:start w:val="1"/>
+      <w:numFmt w:val="decimal"/>
+      <w:lvlText w:val="%7."/>
+      <w:lvlJc w:val="left"/>
+      <w:pPr>
+        <w:ind w:left="5040" w:hanging="360"/>
+      </w:pPr>
+      <w:rPr>
+        <w:rFonts w:hint="default"/>
+      </w:rPr>
+    </w:lvl>
+    <w:lvl w:ilvl="7">
+      <w:start w:val="1"/>
+      <w:numFmt w:val="lowerLetter"/>
+      <w:lvlText w:val="%8."/>
+      <w:lvlJc w:val="left"/>
+      <w:pPr>
+        <w:ind w:left="5760" w:hanging="360"/>
+      </w:pPr>
+      <w:rPr>
+        <w:rFonts w:hint="default"/>
+      </w:rPr>
+    </w:lvl>
+    <w:lvl w:ilvl="8">
+      <w:start w:val="1"/>
+      <w:numFmt w:val="lowerRoman"/>
+      <w:lvlText w:val="%9."/>
+      <w:lvlJc w:val="right"/>
+      <w:pPr>
+        <w:ind w:left="6480" w:hanging="180"/>
+      </w:pPr>
+      <w:rPr>
+        <w:rFonts w:hint="default"/>
+      </w:rPr>
+    </w:lvl>
+  </w:abstractNum>
+  <w:abstractNum w:abstractNumId="1" w15:restartNumberingAfterBreak="0">
+    <w:nsid w:val="0FBF5747"/>
+    <w:multiLevelType w:val="hybridMultilevel"/>
+    <w:tmpl w:val="340874AC"/>
+    <w:lvl w:ilvl="0" w:tplc="B8701966">
+      <w:start w:val="1"/>
+      <w:numFmt w:val="lowerRoman"/>
+      <w:lvlText w:val="%1."/>
+      <w:lvlJc w:val="right"/>
+      <w:pPr>
+        <w:ind w:left="420" w:hanging="420"/>
+      </w:pPr>
+      <w:rPr>
+        <w:rFonts w:hint="eastAsia"/>
+      </w:rPr>
+    </w:lvl>
+    <w:lvl w:ilvl="1" w:tplc="8EF27010">
+      <w:start w:val="1"/>
+      <w:numFmt w:val="lowerRoman"/>
+      <w:lvlText w:val="%2."/>
+      <w:lvlJc w:val="left"/>
+      <w:pPr>
+        <w:ind w:left="840" w:hanging="420"/>
+      </w:pPr>
+      <w:rPr>
+        <w:rFonts w:asciiTheme="minorHAnsi" w:eastAsiaTheme="minorEastAsia" w:hAnsiTheme="minorHAnsi" w:cstheme="minorBidi"/>
+        <w:b w:val="0"/>
+        <w:bCs w:val="0"/>
+      </w:rPr>
+    </w:lvl>
+    <w:lvl w:ilvl="2" w:tplc="0409001B" w:tentative="1">
+      <w:start w:val="1"/>
+      <w:numFmt w:val="lowerRoman"/>
+      <w:lvlText w:val="%3."/>
+      <w:lvlJc w:val="right"/>
+      <w:pPr>
+        <w:ind w:left="1260" w:hanging="420"/>
+      </w:pPr>
+    </w:lvl>
+    <w:lvl w:ilvl="3" w:tplc="0409000F" w:tentative="1">
+      <w:start w:val="1"/>
+      <w:numFmt w:val="decimal"/>
+      <w:lvlText w:val="%4."/>
+      <w:lvlJc w:val="left"/>
+      <w:pPr>
+        <w:ind w:left="1680" w:hanging="420"/>
+      </w:pPr>
+    </w:lvl>
+    <w:lvl w:ilvl="4" w:tplc="04090019" w:tentative="1">
+      <w:start w:val="1"/>
+      <w:numFmt w:val="lowerLetter"/>
+      <w:lvlText w:val="%5)"/>
+      <w:lvlJc w:val="left"/>
+      <w:pPr>
+        <w:ind w:left="2100" w:hanging="420"/>
+      </w:pPr>
+    </w:lvl>
+    <w:lvl w:ilvl="5" w:tplc="0409001B" w:tentative="1">
+      <w:start w:val="1"/>
+      <w:numFmt w:val="lowerRoman"/>
+      <w:lvlText w:val="%6."/>
+      <w:lvlJc w:val="right"/>
+      <w:pPr>
+        <w:ind w:left="2520" w:hanging="420"/>
+      </w:pPr>
+    </w:lvl>
+    <w:lvl w:ilvl="6" w:tplc="0409000F" w:tentative="1">
+      <w:start w:val="1"/>
+      <w:numFmt w:val="decimal"/>
+      <w:lvlText w:val="%7."/>
+      <w:lvlJc w:val="left"/>
+      <w:pPr>
+        <w:ind w:left="2940" w:hanging="420"/>
+      </w:pPr>
+    </w:lvl>
+    <w:lvl w:ilvl="7" w:tplc="04090019" w:tentative="1">
+      <w:start w:val="1"/>
+      <w:numFmt w:val="lowerLetter"/>
+      <w:lvlText w:val="%8)"/>
+      <w:lvlJc w:val="left"/>
+      <w:pPr>
+        <w:ind w:left="3360" w:hanging="420"/>
+      </w:pPr>
+    </w:lvl>
+    <w:lvl w:ilvl="8" w:tplc="0409001B" w:tentative="1">
+      <w:start w:val="1"/>
+      <w:numFmt w:val="lowerRoman"/>
+      <w:lvlText w:val="%9."/>
+      <w:lvlJc w:val="right"/>
+      <w:pPr>
+        <w:ind w:left="3780" w:hanging="420"/>
+      </w:pPr>
+    </w:lvl>
+  </w:abstractNum>
+  <w:abstractNum w:abstractNumId="2" w15:restartNumberingAfterBreak="0">
     <w:nsid w:val="11855F6B"/>
     <w:multiLevelType w:val="multilevel"/>
     <w:tmpl w:val="63A63A48"/>
@@ -837,7 +2376,7 @@
       </w:rPr>
     </w:lvl>
   </w:abstractNum>
-  <w:abstractNum w:abstractNumId="1" w15:restartNumberingAfterBreak="0">
+  <w:abstractNum w:abstractNumId="3" w15:restartNumberingAfterBreak="0">
     <w:nsid w:val="14B80C95"/>
     <w:multiLevelType w:val="multilevel"/>
     <w:tmpl w:val="BDDE77C4"/>
@@ -952,7 +2491,123 @@
       </w:rPr>
     </w:lvl>
   </w:abstractNum>
-  <w:abstractNum w:abstractNumId="2" w15:restartNumberingAfterBreak="0">
+  <w:abstractNum w:abstractNumId="4" w15:restartNumberingAfterBreak="0">
+    <w:nsid w:val="1A9159D9"/>
+    <w:multiLevelType w:val="multilevel"/>
+    <w:tmpl w:val="F064B470"/>
+    <w:lvl w:ilvl="0">
+      <w:start w:val="1"/>
+      <w:numFmt w:val="decimal"/>
+      <w:suff w:val="space"/>
+      <w:lvlText w:val="Seg_Adap_%1."/>
+      <w:lvlJc w:val="left"/>
+      <w:pPr>
+        <w:ind w:left="720" w:hanging="360"/>
+      </w:pPr>
+      <w:rPr>
+        <w:rFonts w:hint="default"/>
+        <w:b w:val="0"/>
+        <w:bCs w:val="0"/>
+      </w:rPr>
+    </w:lvl>
+    <w:lvl w:ilvl="1">
+      <w:start w:val="1"/>
+      <w:numFmt w:val="lowerLetter"/>
+      <w:lvlText w:val="%2."/>
+      <w:lvlJc w:val="left"/>
+      <w:pPr>
+        <w:ind w:left="1440" w:hanging="360"/>
+      </w:pPr>
+      <w:rPr>
+        <w:rFonts w:hint="default"/>
+      </w:rPr>
+    </w:lvl>
+    <w:lvl w:ilvl="2">
+      <w:start w:val="1"/>
+      <w:numFmt w:val="lowerRoman"/>
+      <w:lvlText w:val="%3."/>
+      <w:lvlJc w:val="right"/>
+      <w:pPr>
+        <w:ind w:left="2160" w:hanging="180"/>
+      </w:pPr>
+      <w:rPr>
+        <w:rFonts w:hint="default"/>
+      </w:rPr>
+    </w:lvl>
+    <w:lvl w:ilvl="3">
+      <w:start w:val="1"/>
+      <w:numFmt w:val="decimal"/>
+      <w:lvlText w:val="%4."/>
+      <w:lvlJc w:val="left"/>
+      <w:pPr>
+        <w:ind w:left="2880" w:hanging="360"/>
+      </w:pPr>
+      <w:rPr>
+        <w:rFonts w:hint="default"/>
+      </w:rPr>
+    </w:lvl>
+    <w:lvl w:ilvl="4">
+      <w:start w:val="1"/>
+      <w:numFmt w:val="lowerLetter"/>
+      <w:lvlText w:val="%5."/>
+      <w:lvlJc w:val="left"/>
+      <w:pPr>
+        <w:ind w:left="3600" w:hanging="360"/>
+      </w:pPr>
+      <w:rPr>
+        <w:rFonts w:hint="default"/>
+      </w:rPr>
+    </w:lvl>
+    <w:lvl w:ilvl="5">
+      <w:start w:val="1"/>
+      <w:numFmt w:val="lowerRoman"/>
+      <w:lvlText w:val="%6."/>
+      <w:lvlJc w:val="right"/>
+      <w:pPr>
+        <w:ind w:left="4320" w:hanging="180"/>
+      </w:pPr>
+      <w:rPr>
+        <w:rFonts w:hint="default"/>
+      </w:rPr>
+    </w:lvl>
+    <w:lvl w:ilvl="6">
+      <w:start w:val="1"/>
+      <w:numFmt w:val="decimal"/>
+      <w:lvlText w:val="%7."/>
+      <w:lvlJc w:val="left"/>
+      <w:pPr>
+        <w:ind w:left="5040" w:hanging="360"/>
+      </w:pPr>
+      <w:rPr>
+        <w:rFonts w:hint="default"/>
+      </w:rPr>
+    </w:lvl>
+    <w:lvl w:ilvl="7">
+      <w:start w:val="1"/>
+      <w:numFmt w:val="lowerLetter"/>
+      <w:lvlText w:val="%8."/>
+      <w:lvlJc w:val="left"/>
+      <w:pPr>
+        <w:ind w:left="5760" w:hanging="360"/>
+      </w:pPr>
+      <w:rPr>
+        <w:rFonts w:hint="default"/>
+      </w:rPr>
+    </w:lvl>
+    <w:lvl w:ilvl="8">
+      <w:start w:val="1"/>
+      <w:numFmt w:val="lowerRoman"/>
+      <w:lvlText w:val="%9."/>
+      <w:lvlJc w:val="right"/>
+      <w:pPr>
+        <w:ind w:left="6480" w:hanging="180"/>
+      </w:pPr>
+      <w:rPr>
+        <w:rFonts w:hint="default"/>
+      </w:rPr>
+    </w:lvl>
+  </w:abstractNum>
+  <w:abstractNum w:abstractNumId="5" w15:restartNumberingAfterBreak="0">
     <w:nsid w:val="1D673688"/>
     <w:multiLevelType w:val="multilevel"/>
     <w:tmpl w:val="1C2883CA"/>
@@ -1067,7 +2722,7 @@
       </w:rPr>
     </w:lvl>
   </w:abstractNum>
-  <w:abstractNum w:abstractNumId="3" w15:restartNumberingAfterBreak="0">
+  <w:abstractNum w:abstractNumId="6" w15:restartNumberingAfterBreak="0">
     <w:nsid w:val="22787DEA"/>
     <w:multiLevelType w:val="multilevel"/>
     <w:tmpl w:val="735ABDA4"/>
@@ -1182,7 +2837,7 @@
       </w:rPr>
     </w:lvl>
   </w:abstractNum>
-  <w:abstractNum w:abstractNumId="4" w15:restartNumberingAfterBreak="0">
+  <w:abstractNum w:abstractNumId="7" w15:restartNumberingAfterBreak="0">
     <w:nsid w:val="24A51810"/>
     <w:multiLevelType w:val="hybridMultilevel"/>
     <w:tmpl w:val="30F0E3DA"/>
@@ -1295,7 +2950,7 @@
       </w:rPr>
     </w:lvl>
   </w:abstractNum>
-  <w:abstractNum w:abstractNumId="5" w15:restartNumberingAfterBreak="0">
+  <w:abstractNum w:abstractNumId="8" w15:restartNumberingAfterBreak="0">
     <w:nsid w:val="27CE36C1"/>
     <w:multiLevelType w:val="multilevel"/>
     <w:tmpl w:val="F1BAEB70"/>
@@ -1410,7 +3065,99 @@
       </w:rPr>
     </w:lvl>
   </w:abstractNum>
-  <w:abstractNum w:abstractNumId="6" w15:restartNumberingAfterBreak="0">
+  <w:abstractNum w:abstractNumId="9" w15:restartNumberingAfterBreak="0">
+    <w:nsid w:val="3182134F"/>
+    <w:multiLevelType w:val="hybridMultilevel"/>
+    <w:tmpl w:val="7BA839A0"/>
+    <w:lvl w:ilvl="0" w:tplc="0409001B">
+      <w:start w:val="1"/>
+      <w:numFmt w:val="lowerRoman"/>
+      <w:lvlText w:val="%1."/>
+      <w:lvlJc w:val="right"/>
+      <w:pPr>
+        <w:ind w:left="420" w:hanging="420"/>
+      </w:pPr>
+    </w:lvl>
+    <w:lvl w:ilvl="1" w:tplc="0409001B">
+      <w:start w:val="1"/>
+      <w:numFmt w:val="lowerRoman"/>
+      <w:lvlText w:val="%2."/>
+      <w:lvlJc w:val="right"/>
+      <w:pPr>
+        <w:ind w:left="840" w:hanging="420"/>
+      </w:pPr>
+    </w:lvl>
+    <w:lvl w:ilvl="2" w:tplc="4DCE64BC">
+      <w:start w:val="1"/>
+      <w:numFmt w:val="upperRoman"/>
+      <w:lvlText w:val="%3."/>
+      <w:lvlJc w:val="left"/>
+      <w:pPr>
+        <w:ind w:left="1560" w:hanging="720"/>
+      </w:pPr>
+      <w:rPr>
+        <w:rFonts w:hint="default"/>
+      </w:rPr>
+    </w:lvl>
+    <w:lvl w:ilvl="3" w:tplc="1DE0A192">
+      <w:start w:val="1"/>
+      <w:numFmt w:val="lowerRoman"/>
+      <w:lvlText w:val="%4．"/>
+      <w:lvlJc w:val="left"/>
+      <w:pPr>
+        <w:ind w:left="1980" w:hanging="720"/>
+      </w:pPr>
+      <w:rPr>
+        <w:rFonts w:hint="default"/>
+      </w:rPr>
+    </w:lvl>
+    <w:lvl w:ilvl="4" w:tplc="04090019" w:tentative="1">
+      <w:start w:val="1"/>
+      <w:numFmt w:val="lowerLetter"/>
+      <w:lvlText w:val="%5)"/>
+      <w:lvlJc w:val="left"/>
+      <w:pPr>
+        <w:ind w:left="2100" w:hanging="420"/>
+      </w:pPr>
+    </w:lvl>
+    <w:lvl w:ilvl="5" w:tplc="0409001B" w:tentative="1">
+      <w:start w:val="1"/>
+      <w:numFmt w:val="lowerRoman"/>
+      <w:lvlText w:val="%6."/>
+      <w:lvlJc w:val="right"/>
+      <w:pPr>
+        <w:ind w:left="2520" w:hanging="420"/>
+      </w:pPr>
+    </w:lvl>
+    <w:lvl w:ilvl="6" w:tplc="0409000F" w:tentative="1">
+      <w:start w:val="1"/>
+      <w:numFmt w:val="decimal"/>
+      <w:lvlText w:val="%7."/>
+      <w:lvlJc w:val="left"/>
+      <w:pPr>
+        <w:ind w:left="2940" w:hanging="420"/>
+      </w:pPr>
+    </w:lvl>
+    <w:lvl w:ilvl="7" w:tplc="04090019" w:tentative="1">
+      <w:start w:val="1"/>
+      <w:numFmt w:val="lowerLetter"/>
+      <w:lvlText w:val="%8)"/>
+      <w:lvlJc w:val="left"/>
+      <w:pPr>
+        <w:ind w:left="3360" w:hanging="420"/>
+      </w:pPr>
+    </w:lvl>
+    <w:lvl w:ilvl="8" w:tplc="0409001B" w:tentative="1">
+      <w:start w:val="1"/>
+      <w:numFmt w:val="lowerRoman"/>
+      <w:lvlText w:val="%9."/>
+      <w:lvlJc w:val="right"/>
+      <w:pPr>
+        <w:ind w:left="3780" w:hanging="420"/>
+      </w:pPr>
+    </w:lvl>
+  </w:abstractNum>
+  <w:abstractNum w:abstractNumId="10" w15:restartNumberingAfterBreak="0">
     <w:nsid w:val="31EE42DA"/>
     <w:multiLevelType w:val="multilevel"/>
     <w:tmpl w:val="AB18272C"/>
@@ -1526,7 +3273,101 @@
       </w:rPr>
     </w:lvl>
   </w:abstractNum>
-  <w:abstractNum w:abstractNumId="7" w15:restartNumberingAfterBreak="0">
+  <w:abstractNum w:abstractNumId="11" w15:restartNumberingAfterBreak="0">
+    <w:nsid w:val="373473A7"/>
+    <w:multiLevelType w:val="hybridMultilevel"/>
+    <w:tmpl w:val="8FF2B578"/>
+    <w:lvl w:ilvl="0" w:tplc="B8701966">
+      <w:start w:val="1"/>
+      <w:numFmt w:val="lowerRoman"/>
+      <w:lvlText w:val="%1."/>
+      <w:lvlJc w:val="right"/>
+      <w:pPr>
+        <w:ind w:left="420" w:hanging="420"/>
+      </w:pPr>
+      <w:rPr>
+        <w:rFonts w:hint="eastAsia"/>
+      </w:rPr>
+    </w:lvl>
+    <w:lvl w:ilvl="1" w:tplc="45F0803C">
+      <w:start w:val="1"/>
+      <w:numFmt w:val="lowerRoman"/>
+      <w:lvlText w:val="%2."/>
+      <w:lvlJc w:val="left"/>
+      <w:pPr>
+        <w:ind w:left="840" w:hanging="420"/>
+      </w:pPr>
+      <w:rPr>
+        <w:rFonts w:asciiTheme="minorHAnsi" w:eastAsiaTheme="minorEastAsia" w:hAnsiTheme="minorHAnsi" w:cstheme="minorBidi"/>
+        <w:b w:val="0"/>
+        <w:bCs w:val="0"/>
+      </w:rPr>
+    </w:lvl>
+    <w:lvl w:ilvl="2" w:tplc="0409001B" w:tentative="1">
+      <w:start w:val="1"/>
+      <w:numFmt w:val="lowerRoman"/>
+      <w:lvlText w:val="%3."/>
+      <w:lvlJc w:val="right"/>
+      <w:pPr>
+        <w:ind w:left="1260" w:hanging="420"/>
+      </w:pPr>
+    </w:lvl>
+    <w:lvl w:ilvl="3" w:tplc="0409000F" w:tentative="1">
+      <w:start w:val="1"/>
+      <w:numFmt w:val="decimal"/>
+      <w:lvlText w:val="%4."/>
+      <w:lvlJc w:val="left"/>
+      <w:pPr>
+        <w:ind w:left="1680" w:hanging="420"/>
+      </w:pPr>
+    </w:lvl>
+    <w:lvl w:ilvl="4" w:tplc="04090019" w:tentative="1">
+      <w:start w:val="1"/>
+      <w:numFmt w:val="lowerLetter"/>
+      <w:lvlText w:val="%5)"/>
+      <w:lvlJc w:val="left"/>
+      <w:pPr>
+        <w:ind w:left="2100" w:hanging="420"/>
+      </w:pPr>
+    </w:lvl>
+    <w:lvl w:ilvl="5" w:tplc="0409001B" w:tentative="1">
+      <w:start w:val="1"/>
+      <w:numFmt w:val="lowerRoman"/>
+      <w:lvlText w:val="%6."/>
+      <w:lvlJc w:val="right"/>
+      <w:pPr>
+        <w:ind w:left="2520" w:hanging="420"/>
+      </w:pPr>
+    </w:lvl>
+    <w:lvl w:ilvl="6" w:tplc="0409000F" w:tentative="1">
+      <w:start w:val="1"/>
+      <w:numFmt w:val="decimal"/>
+      <w:lvlText w:val="%7."/>
+      <w:lvlJc w:val="left"/>
+      <w:pPr>
+        <w:ind w:left="2940" w:hanging="420"/>
+      </w:pPr>
+    </w:lvl>
+    <w:lvl w:ilvl="7" w:tplc="04090019" w:tentative="1">
+      <w:start w:val="1"/>
+      <w:numFmt w:val="lowerLetter"/>
+      <w:lvlText w:val="%8)"/>
+      <w:lvlJc w:val="left"/>
+      <w:pPr>
+        <w:ind w:left="3360" w:hanging="420"/>
+      </w:pPr>
+    </w:lvl>
+    <w:lvl w:ilvl="8" w:tplc="0409001B" w:tentative="1">
+      <w:start w:val="1"/>
+      <w:numFmt w:val="lowerRoman"/>
+      <w:lvlText w:val="%9."/>
+      <w:lvlJc w:val="right"/>
+      <w:pPr>
+        <w:ind w:left="3780" w:hanging="420"/>
+      </w:pPr>
+    </w:lvl>
+  </w:abstractNum>
+  <w:abstractNum w:abstractNumId="12" w15:restartNumberingAfterBreak="0">
     <w:nsid w:val="384C6A02"/>
     <w:multiLevelType w:val="hybridMultilevel"/>
     <w:tmpl w:val="3104EB9C"/>
@@ -1612,7 +3453,7 @@
       </w:pPr>
     </w:lvl>
   </w:abstractNum>
-  <w:abstractNum w:abstractNumId="8" w15:restartNumberingAfterBreak="0">
+  <w:abstractNum w:abstractNumId="13" w15:restartNumberingAfterBreak="0">
     <w:nsid w:val="39A412AA"/>
     <w:multiLevelType w:val="hybridMultilevel"/>
     <w:tmpl w:val="8A369A4E"/>
@@ -1698,7 +3539,7 @@
       </w:pPr>
     </w:lvl>
   </w:abstractNum>
-  <w:abstractNum w:abstractNumId="9" w15:restartNumberingAfterBreak="0">
+  <w:abstractNum w:abstractNumId="14" w15:restartNumberingAfterBreak="0">
     <w:nsid w:val="45592FD1"/>
     <w:multiLevelType w:val="hybridMultilevel"/>
     <w:tmpl w:val="652CA124"/>
@@ -1811,7 +3652,7 @@
       </w:rPr>
     </w:lvl>
   </w:abstractNum>
-  <w:abstractNum w:abstractNumId="10" w15:restartNumberingAfterBreak="0">
+  <w:abstractNum w:abstractNumId="15" w15:restartNumberingAfterBreak="0">
     <w:nsid w:val="49E355E8"/>
     <w:multiLevelType w:val="hybridMultilevel"/>
     <w:tmpl w:val="D1ECEE28"/>
@@ -1924,7 +3765,7 @@
       </w:rPr>
     </w:lvl>
   </w:abstractNum>
-  <w:abstractNum w:abstractNumId="11" w15:restartNumberingAfterBreak="0">
+  <w:abstractNum w:abstractNumId="16" w15:restartNumberingAfterBreak="0">
     <w:nsid w:val="513C266D"/>
     <w:multiLevelType w:val="multilevel"/>
     <w:tmpl w:val="63A63A48"/>
@@ -2039,7 +3880,7 @@
       </w:rPr>
     </w:lvl>
   </w:abstractNum>
-  <w:abstractNum w:abstractNumId="12" w15:restartNumberingAfterBreak="0">
+  <w:abstractNum w:abstractNumId="17" w15:restartNumberingAfterBreak="0">
     <w:nsid w:val="51992F10"/>
     <w:multiLevelType w:val="multilevel"/>
     <w:tmpl w:val="91C6E820"/>
@@ -2152,7 +3993,7 @@
       </w:rPr>
     </w:lvl>
   </w:abstractNum>
-  <w:abstractNum w:abstractNumId="13" w15:restartNumberingAfterBreak="0">
+  <w:abstractNum w:abstractNumId="18" w15:restartNumberingAfterBreak="0">
     <w:nsid w:val="61C6419A"/>
     <w:multiLevelType w:val="multilevel"/>
     <w:tmpl w:val="63A63A48"/>
@@ -2267,7 +4108,123 @@
       </w:rPr>
     </w:lvl>
   </w:abstractNum>
-  <w:abstractNum w:abstractNumId="14" w15:restartNumberingAfterBreak="0">
+  <w:abstractNum w:abstractNumId="19" w15:restartNumberingAfterBreak="0">
+    <w:nsid w:val="6C216AE0"/>
+    <w:multiLevelType w:val="multilevel"/>
+    <w:tmpl w:val="F064B470"/>
+    <w:lvl w:ilvl="0">
+      <w:start w:val="1"/>
+      <w:numFmt w:val="decimal"/>
+      <w:suff w:val="space"/>
+      <w:lvlText w:val="Seg_Adap_%1."/>
+      <w:lvlJc w:val="left"/>
+      <w:pPr>
+        <w:ind w:left="720" w:hanging="360"/>
+      </w:pPr>
+      <w:rPr>
+        <w:rFonts w:hint="default"/>
+        <w:b w:val="0"/>
+        <w:bCs w:val="0"/>
+      </w:rPr>
+    </w:lvl>
+    <w:lvl w:ilvl="1">
+      <w:start w:val="1"/>
+      <w:numFmt w:val="lowerLetter"/>
+      <w:lvlText w:val="%2."/>
+      <w:lvlJc w:val="left"/>
+      <w:pPr>
+        <w:ind w:left="1440" w:hanging="360"/>
+      </w:pPr>
+      <w:rPr>
+        <w:rFonts w:hint="default"/>
+      </w:rPr>
+    </w:lvl>
+    <w:lvl w:ilvl="2">
+      <w:start w:val="1"/>
+      <w:numFmt w:val="lowerRoman"/>
+      <w:lvlText w:val="%3."/>
+      <w:lvlJc w:val="right"/>
+      <w:pPr>
+        <w:ind w:left="2160" w:hanging="180"/>
+      </w:pPr>
+      <w:rPr>
+        <w:rFonts w:hint="default"/>
+      </w:rPr>
+    </w:lvl>
+    <w:lvl w:ilvl="3">
+      <w:start w:val="1"/>
+      <w:numFmt w:val="decimal"/>
+      <w:lvlText w:val="%4."/>
+      <w:lvlJc w:val="left"/>
+      <w:pPr>
+        <w:ind w:left="2880" w:hanging="360"/>
+      </w:pPr>
+      <w:rPr>
+        <w:rFonts w:hint="default"/>
+      </w:rPr>
+    </w:lvl>
+    <w:lvl w:ilvl="4">
+      <w:start w:val="1"/>
+      <w:numFmt w:val="lowerLetter"/>
+      <w:lvlText w:val="%5."/>
+      <w:lvlJc w:val="left"/>
+      <w:pPr>
+        <w:ind w:left="3600" w:hanging="360"/>
+      </w:pPr>
+      <w:rPr>
+        <w:rFonts w:hint="default"/>
+      </w:rPr>
+    </w:lvl>
+    <w:lvl w:ilvl="5">
+      <w:start w:val="1"/>
+      <w:numFmt w:val="lowerRoman"/>
+      <w:lvlText w:val="%6."/>
+      <w:lvlJc w:val="right"/>
+      <w:pPr>
+        <w:ind w:left="4320" w:hanging="180"/>
+      </w:pPr>
+      <w:rPr>
+        <w:rFonts w:hint="default"/>
+      </w:rPr>
+    </w:lvl>
+    <w:lvl w:ilvl="6">
+      <w:start w:val="1"/>
+      <w:numFmt w:val="decimal"/>
+      <w:lvlText w:val="%7."/>
+      <w:lvlJc w:val="left"/>
+      <w:pPr>
+        <w:ind w:left="5040" w:hanging="360"/>
+      </w:pPr>
+      <w:rPr>
+        <w:rFonts w:hint="default"/>
+      </w:rPr>
+    </w:lvl>
+    <w:lvl w:ilvl="7">
+      <w:start w:val="1"/>
+      <w:numFmt w:val="lowerLetter"/>
+      <w:lvlText w:val="%8."/>
+      <w:lvlJc w:val="left"/>
+      <w:pPr>
+        <w:ind w:left="5760" w:hanging="360"/>
+      </w:pPr>
+      <w:rPr>
+        <w:rFonts w:hint="default"/>
+      </w:rPr>
+    </w:lvl>
+    <w:lvl w:ilvl="8">
+      <w:start w:val="1"/>
+      <w:numFmt w:val="lowerRoman"/>
+      <w:lvlText w:val="%9."/>
+      <w:lvlJc w:val="right"/>
+      <w:pPr>
+        <w:ind w:left="6480" w:hanging="180"/>
+      </w:pPr>
+      <w:rPr>
+        <w:rFonts w:hint="default"/>
+      </w:rPr>
+    </w:lvl>
+  </w:abstractNum>
+  <w:abstractNum w:abstractNumId="20" w15:restartNumberingAfterBreak="0">
     <w:nsid w:val="70C9242B"/>
     <w:multiLevelType w:val="hybridMultilevel"/>
     <w:tmpl w:val="9836FD14"/>
@@ -2380,7 +4337,7 @@
       </w:rPr>
     </w:lvl>
   </w:abstractNum>
-  <w:abstractNum w:abstractNumId="15" w15:restartNumberingAfterBreak="0">
+  <w:abstractNum w:abstractNumId="21" w15:restartNumberingAfterBreak="0">
     <w:nsid w:val="70FA7B9A"/>
     <w:multiLevelType w:val="multilevel"/>
     <w:tmpl w:val="A47A85DE"/>
@@ -2495,7 +4452,7 @@
       </w:rPr>
     </w:lvl>
   </w:abstractNum>
-  <w:abstractNum w:abstractNumId="16" w15:restartNumberingAfterBreak="0">
+  <w:abstractNum w:abstractNumId="22" w15:restartNumberingAfterBreak="0">
     <w:nsid w:val="78437630"/>
     <w:multiLevelType w:val="multilevel"/>
     <w:tmpl w:val="1C2883CA"/>
@@ -2610,7 +4567,7 @@
       </w:rPr>
     </w:lvl>
   </w:abstractNum>
-  <w:abstractNum w:abstractNumId="17" w15:restartNumberingAfterBreak="0">
+  <w:abstractNum w:abstractNumId="23" w15:restartNumberingAfterBreak="0">
     <w:nsid w:val="797E3C50"/>
     <w:multiLevelType w:val="multilevel"/>
     <w:tmpl w:val="6BFAD136"/>
@@ -2696,7 +4653,7 @@
       </w:pPr>
     </w:lvl>
   </w:abstractNum>
-  <w:abstractNum w:abstractNumId="18" w15:restartNumberingAfterBreak="0">
+  <w:abstractNum w:abstractNumId="24" w15:restartNumberingAfterBreak="0">
     <w:nsid w:val="7E183003"/>
     <w:multiLevelType w:val="multilevel"/>
     <w:tmpl w:val="B192DC78"/>
@@ -2812,7 +4769,7 @@
     </w:lvl>
   </w:abstractNum>
   <w:num w:numId="1">
-    <w:abstractNumId w:val="7"/>
+    <w:abstractNumId w:val="12"/>
     <w:lvlOverride w:ilvl="0">
       <w:startOverride w:val="1"/>
     </w:lvlOverride>
@@ -2842,74 +4799,92 @@
     </w:lvlOverride>
   </w:num>
   <w:num w:numId="2">
+    <w:abstractNumId w:val="10"/>
+  </w:num>
+  <w:num w:numId="3">
+    <w:abstractNumId w:val="10"/>
+  </w:num>
+  <w:num w:numId="4">
+    <w:abstractNumId w:val="20"/>
+  </w:num>
+  <w:num w:numId="5">
+    <w:abstractNumId w:val="13"/>
+  </w:num>
+  <w:num w:numId="6">
+    <w:abstractNumId w:val="3"/>
+  </w:num>
+  <w:num w:numId="7">
+    <w:abstractNumId w:val="15"/>
+  </w:num>
+  <w:num w:numId="8">
+    <w:abstractNumId w:val="8"/>
+  </w:num>
+  <w:num w:numId="9">
+    <w:abstractNumId w:val="23"/>
+  </w:num>
+  <w:num w:numId="10">
+    <w:abstractNumId w:val="21"/>
+  </w:num>
+  <w:num w:numId="11">
+    <w:abstractNumId w:val="17"/>
+  </w:num>
+  <w:num w:numId="12">
+    <w:abstractNumId w:val="24"/>
+  </w:num>
+  <w:num w:numId="13">
+    <w:abstractNumId w:val="2"/>
+  </w:num>
+  <w:num w:numId="14">
+    <w:abstractNumId w:val="16"/>
+  </w:num>
+  <w:num w:numId="15">
+    <w:abstractNumId w:val="18"/>
+  </w:num>
+  <w:num w:numId="16">
+    <w:abstractNumId w:val="12"/>
+  </w:num>
+  <w:num w:numId="17">
     <w:abstractNumId w:val="6"/>
   </w:num>
-  <w:num w:numId="3">
-    <w:abstractNumId w:val="6"/>
+  <w:num w:numId="18">
+    <w:abstractNumId w:val="5"/>
   </w:num>
-  <w:num w:numId="4">
+  <w:num w:numId="19">
+    <w:abstractNumId w:val="22"/>
+  </w:num>
+  <w:num w:numId="20">
+    <w:abstractNumId w:val="7"/>
+  </w:num>
+  <w:num w:numId="21">
     <w:abstractNumId w:val="14"/>
   </w:num>
-  <w:num w:numId="5">
-    <w:abstractNumId w:val="8"/>
+  <w:num w:numId="22">
+    <w:abstractNumId w:val="0"/>
   </w:num>
-  <w:num w:numId="6">
+  <w:num w:numId="23">
+    <w:abstractNumId w:val="19"/>
+  </w:num>
+  <w:num w:numId="24">
+    <w:abstractNumId w:val="9"/>
+  </w:num>
+  <w:num w:numId="25">
     <w:abstractNumId w:val="1"/>
   </w:num>
-  <w:num w:numId="7">
-    <w:abstractNumId w:val="10"/>
-  </w:num>
-  <w:num w:numId="8">
-    <w:abstractNumId w:val="5"/>
-  </w:num>
-  <w:num w:numId="9">
-    <w:abstractNumId w:val="17"/>
-  </w:num>
-  <w:num w:numId="10">
-    <w:abstractNumId w:val="15"/>
-  </w:num>
-  <w:num w:numId="11">
-    <w:abstractNumId w:val="12"/>
-  </w:num>
-  <w:num w:numId="12">
-    <w:abstractNumId w:val="18"/>
-  </w:num>
-  <w:num w:numId="13">
-    <w:abstractNumId w:val="0"/>
-  </w:num>
-  <w:num w:numId="14">
+  <w:num w:numId="26">
     <w:abstractNumId w:val="11"/>
   </w:num>
-  <w:num w:numId="15">
-    <w:abstractNumId w:val="13"/>
-  </w:num>
-  <w:num w:numId="16">
-    <w:abstractNumId w:val="7"/>
-  </w:num>
-  <w:num w:numId="17">
-    <w:abstractNumId w:val="3"/>
-  </w:num>
-  <w:num w:numId="18">
-    <w:abstractNumId w:val="2"/>
-  </w:num>
-  <w:num w:numId="19">
-    <w:abstractNumId w:val="16"/>
-  </w:num>
-  <w:num w:numId="20">
+  <w:num w:numId="27">
     <w:abstractNumId w:val="4"/>
-  </w:num>
-  <w:num w:numId="21">
-    <w:abstractNumId w:val="9"/>
   </w:num>
 </w:numbering>
 </file>
 
 <file path=word/styles.xml><?xml version="1.0" encoding="utf-8"?>
-<w:styles xmlns:mc="http://schemas.openxmlformats.org/markup-compatibility/2006" xmlns:r="http://schemas.openxmlformats.org/officeDocument/2006/relationships" xmlns:w="http://schemas.openxmlformats.org/wordprocessingml/2006/main" xmlns:w14="http://schemas.microsoft.com/office/word/2010/wordml" xmlns:w15="http://schemas.microsoft.com/office/word/2012/wordml" xmlns:w16cex="http://schemas.microsoft.com/office/word/2018/wordml/cex" xmlns:w16cid="http://schemas.microsoft.com/office/word/2016/wordml/cid" xmlns:w16="http://schemas.microsoft.com/office/word/2018/wordml" xmlns:w16se="http://schemas.microsoft.com/office/word/2015/wordml/symex" mc:Ignorable="w14 w15 w16se w16cid w16 w16cex">
+<w:styles xmlns:mc="http://schemas.openxmlformats.org/markup-compatibility/2006" xmlns:r="http://schemas.openxmlformats.org/officeDocument/2006/relationships" xmlns:w="http://schemas.openxmlformats.org/wordprocessingml/2006/main" xmlns:w14="http://schemas.microsoft.com/office/word/2010/wordml" xmlns:w15="http://schemas.microsoft.com/office/word/2012/wordml" xmlns:w16cid="http://schemas.microsoft.com/office/word/2016/wordml/cid" xmlns:w16se="http://schemas.microsoft.com/office/word/2015/wordml/symex" mc:Ignorable="w14 w15 w16se w16cid">
   <w:docDefaults>
     <w:rPrDefault>
       <w:rPr>
-        <w:rFonts w:asciiTheme="minorHAnsi" w:eastAsiaTheme="minorHAnsi" w:hAnsiTheme="minorHAnsi" w:cstheme="minorBidi"/>
+        <w:rFonts w:asciiTheme="minorHAnsi" w:eastAsiaTheme="minorEastAsia" w:hAnsiTheme="minorHAnsi" w:cstheme="minorBidi"/>
         <w:sz w:val="22"/>
         <w:szCs w:val="22"/>
         <w:lang w:val="en-US" w:eastAsia="en-US" w:bidi="ar-SA"/>
@@ -2921,7 +4896,7 @@
       </w:pPr>
     </w:pPrDefault>
   </w:docDefaults>
-  <w:latentStyles w:defLockedState="0" w:defUIPriority="99" w:defSemiHidden="0" w:defUnhideWhenUsed="0" w:defQFormat="0" w:count="376">
+  <w:latentStyles w:defLockedState="0" w:defUIPriority="99" w:defSemiHidden="0" w:defUnhideWhenUsed="0" w:defQFormat="0" w:count="377">
     <w:lsdException w:name="Normal" w:uiPriority="0" w:qFormat="1"/>
     <w:lsdException w:name="heading 1" w:uiPriority="9" w:qFormat="1"/>
     <w:lsdException w:name="heading 2" w:semiHidden="1" w:uiPriority="9" w:unhideWhenUsed="1" w:qFormat="1"/>
@@ -3027,7 +5002,6 @@
     <w:lsdException w:name="HTML Sample" w:semiHidden="1" w:unhideWhenUsed="1"/>
     <w:lsdException w:name="HTML Typewriter" w:semiHidden="1" w:unhideWhenUsed="1"/>
     <w:lsdException w:name="HTML Variable" w:semiHidden="1" w:unhideWhenUsed="1"/>
-    <w:lsdException w:name="Normal Table" w:semiHidden="1" w:unhideWhenUsed="1"/>
     <w:lsdException w:name="annotation subject" w:semiHidden="1" w:unhideWhenUsed="1"/>
     <w:lsdException w:name="No List" w:semiHidden="1" w:unhideWhenUsed="1"/>
     <w:lsdException w:name="Outline List 1" w:semiHidden="1" w:unhideWhenUsed="1"/>
@@ -3074,10 +5048,8 @@
     <w:lsdException w:name="Table Subtle 2" w:semiHidden="1" w:unhideWhenUsed="1"/>
     <w:lsdException w:name="Table Web 1" w:semiHidden="1" w:unhideWhenUsed="1"/>
     <w:lsdException w:name="Table Web 2" w:semiHidden="1" w:unhideWhenUsed="1"/>
-    <w:lsdException w:name="Table Web 3" w:semiHidden="1" w:unhideWhenUsed="1"/>
     <w:lsdException w:name="Balloon Text" w:semiHidden="1" w:unhideWhenUsed="1"/>
     <w:lsdException w:name="Table Grid" w:uiPriority="39"/>
-    <w:lsdException w:name="Table Theme" w:semiHidden="1" w:unhideWhenUsed="1"/>
     <w:lsdException w:name="Placeholder Text" w:semiHidden="1"/>
     <w:lsdException w:name="No Spacing" w:uiPriority="1" w:qFormat="1"/>
     <w:lsdException w:name="Light Shading" w:uiPriority="60"/>
@@ -3298,6 +5270,7 @@
     <w:lsdException w:name="Hashtag" w:semiHidden="1" w:unhideWhenUsed="1"/>
     <w:lsdException w:name="Unresolved Mention" w:semiHidden="1" w:unhideWhenUsed="1"/>
     <w:lsdException w:name="Smart Link" w:semiHidden="1" w:unhideWhenUsed="1"/>
+    <w:lsdException w:name="Smart Link Error" w:semiHidden="1" w:unhideWhenUsed="1"/>
   </w:latentStyles>
   <w:style w:type="paragraph" w:default="1" w:styleId="Normal">
     <w:name w:val="Normal"/>

</xml_diff>

<commit_message>
Added rtc_timer file (#10)
* Create rtc_timer.sv
</commit_message>
<xml_diff>
--- a/Documentation/Stopwatch Requirements Rev 1.docx
+++ b/Documentation/Stopwatch Requirements Rev 1.docx
@@ -45,25 +45,7 @@
     </w:p>
     <w:p>
       <w:r>
-        <w:t>A stop-watch that runs from 0</w:t>
-      </w:r>
-      <w:r>
-        <w:t>0</w:t>
-      </w:r>
-      <w:r>
-        <w:t xml:space="preserve">:00:00 to </w:t>
-      </w:r>
-      <w:r>
-        <w:t>5</w:t>
-      </w:r>
-      <w:r>
-        <w:t>9:59:99 formatted as M</w:t>
-      </w:r>
-      <w:r>
-        <w:t>M</w:t>
-      </w:r>
-      <w:r>
-        <w:t>:ss:mm (M: minute, s: second, m: milli-second) , with one button to reset and one button to stop/start count.</w:t>
+        <w:t>A stop-watch that runs from 00:00:00 to 59:59:99 formatted as MM:ss:mm (M: minute, s: second, m: milli-second) , with one button to reset and one button to stop/start count.</w:t>
       </w:r>
     </w:p>
     <w:p>
@@ -267,6 +249,276 @@
     </w:p>
     <w:p>
       <w:pPr>
+        <w:ind w:firstLineChars="100" w:firstLine="220"/>
+      </w:pPr>
+      <w:r>
+        <w:t>Initial Conditions:</w:t>
+      </w:r>
+    </w:p>
+    <w:p>
+      <w:pPr>
+        <w:pStyle w:val="ListParagraph"/>
+        <w:spacing w:line="259" w:lineRule="auto"/>
+        <w:ind w:left="840"/>
+      </w:pPr>
+      <w:r>
+        <w:t>T</w:t>
+      </w:r>
+      <w:r>
+        <w:rPr>
+          <w:rFonts w:hint="eastAsia"/>
+          <w:lang w:eastAsia="zh-CN"/>
+        </w:rPr>
+        <w:t>imer_</w:t>
+      </w:r>
+      <w:r>
+        <w:rPr>
+          <w:lang w:eastAsia="zh-CN"/>
+        </w:rPr>
+        <w:t xml:space="preserve">INT_01. </w:t>
+      </w:r>
+      <w:r>
+        <w:t>Internal counter shall be set to value of 1.</w:t>
+      </w:r>
+    </w:p>
+    <w:p>
+      <w:pPr>
+        <w:pStyle w:val="ListParagraph"/>
+        <w:spacing w:line="259" w:lineRule="auto"/>
+        <w:ind w:left="840"/>
+      </w:pPr>
+      <w:r>
+        <w:t>T</w:t>
+      </w:r>
+      <w:r>
+        <w:rPr>
+          <w:rFonts w:hint="eastAsia"/>
+          <w:lang w:eastAsia="zh-CN"/>
+        </w:rPr>
+        <w:t>imer_</w:t>
+      </w:r>
+      <w:r>
+        <w:rPr>
+          <w:lang w:eastAsia="zh-CN"/>
+        </w:rPr>
+        <w:t xml:space="preserve">INT_02. </w:t>
+      </w:r>
+      <w:r>
+        <w:t xml:space="preserve">Module shall output “o_basetick” to logic low </w:t>
+      </w:r>
+      <w:r>
+        <w:rPr>
+          <w:rFonts w:hint="eastAsia"/>
+          <w:lang w:eastAsia="zh-CN"/>
+        </w:rPr>
+        <w:t>w</w:t>
+      </w:r>
+      <w:r>
+        <w:t>hen initializing.</w:t>
+      </w:r>
+    </w:p>
+    <w:p>
+      <w:pPr>
+        <w:pStyle w:val="ListParagraph"/>
+        <w:spacing w:line="259" w:lineRule="auto"/>
+        <w:ind w:left="840"/>
+      </w:pPr>
+      <w:r>
+        <w:t>T</w:t>
+      </w:r>
+      <w:r>
+        <w:rPr>
+          <w:rFonts w:hint="eastAsia"/>
+          <w:lang w:eastAsia="zh-CN"/>
+        </w:rPr>
+        <w:t>imer_</w:t>
+      </w:r>
+      <w:r>
+        <w:rPr>
+          <w:lang w:eastAsia="zh-CN"/>
+        </w:rPr>
+        <w:t xml:space="preserve">INT_03. </w:t>
+      </w:r>
+      <w:r>
+        <w:t>Module shall have a constant value “MAX_COUNT” that is set to 500000.</w:t>
+      </w:r>
+    </w:p>
+    <w:p>
+      <w:r>
+        <w:rPr>
+          <w:rFonts w:hint="eastAsia"/>
+          <w:b/>
+          <w:bCs/>
+        </w:rPr>
+        <w:t xml:space="preserve"> </w:t>
+      </w:r>
+      <w:r>
+        <w:rPr>
+          <w:b/>
+          <w:bCs/>
+        </w:rPr>
+        <w:t xml:space="preserve">  </w:t>
+      </w:r>
+      <w:r>
+        <w:t>Timer-Enable Conditions:</w:t>
+      </w:r>
+    </w:p>
+    <w:p>
+      <w:pPr>
+        <w:pStyle w:val="ListParagraph"/>
+        <w:spacing w:line="259" w:lineRule="auto"/>
+        <w:ind w:left="840"/>
+        <w:rPr>
+          <w:b/>
+          <w:bCs/>
+        </w:rPr>
+      </w:pPr>
+      <w:r>
+        <w:t xml:space="preserve">Timer_ENB_001: Module shall </w:t>
+      </w:r>
+      <w:r>
+        <w:rPr>
+          <w:rFonts w:hint="eastAsia"/>
+          <w:lang w:eastAsia="zh-CN"/>
+        </w:rPr>
+        <w:t>take</w:t>
+      </w:r>
+      <w:r>
+        <w:t xml:space="preserve"> 100MHz “i_sclk” clock input.</w:t>
+      </w:r>
+    </w:p>
+    <w:p>
+      <w:pPr>
+        <w:pStyle w:val="ListParagraph"/>
+        <w:spacing w:line="259" w:lineRule="auto"/>
+        <w:ind w:left="840"/>
+      </w:pPr>
+      <w:r>
+        <w:t>Timer_ENB_00</w:t>
+      </w:r>
+      <w:r>
+        <w:rPr>
+          <w:rFonts w:hint="eastAsia"/>
+          <w:lang w:eastAsia="zh-CN"/>
+        </w:rPr>
+        <w:t>2</w:t>
+      </w:r>
+      <w:r>
+        <w:t>: Module shall be enabled when “i_timerenb” and “i_reset_n” are set to logic high</w:t>
+      </w:r>
+    </w:p>
+    <w:p>
+      <w:pPr>
+        <w:pStyle w:val="ListParagraph"/>
+        <w:spacing w:line="259" w:lineRule="auto"/>
+        <w:ind w:left="840"/>
+      </w:pPr>
+      <w:r>
+        <w:t>Timer_ENB_00</w:t>
+      </w:r>
+      <w:r>
+        <w:rPr>
+          <w:rFonts w:hint="eastAsia"/>
+          <w:lang w:eastAsia="zh-CN"/>
+        </w:rPr>
+        <w:t>3</w:t>
+      </w:r>
+      <w:r>
+        <w:t>: Module shall increment internal counter by 1 at rising edge of clock signal until counter equals to “MAX_COUNT”.</w:t>
+      </w:r>
+    </w:p>
+    <w:p>
+      <w:pPr>
+        <w:pStyle w:val="ListParagraph"/>
+        <w:spacing w:line="259" w:lineRule="auto"/>
+        <w:ind w:left="840"/>
+      </w:pPr>
+      <w:r>
+        <w:t>Timer_ENB_00</w:t>
+      </w:r>
+      <w:r>
+        <w:rPr>
+          <w:rFonts w:hint="eastAsia"/>
+          <w:lang w:eastAsia="zh-CN"/>
+        </w:rPr>
+        <w:t>4</w:t>
+      </w:r>
+      <w:r>
+        <w:t>: Module shall reset the value of internal counter to 1 when counter equals to “MAX_COUNT”.</w:t>
+      </w:r>
+    </w:p>
+    <w:p>
+      <w:pPr>
+        <w:pStyle w:val="ListParagraph"/>
+        <w:spacing w:line="259" w:lineRule="auto"/>
+        <w:ind w:left="840"/>
+      </w:pPr>
+      <w:r>
+        <w:t>Timer_ENB_00</w:t>
+      </w:r>
+      <w:r>
+        <w:rPr>
+          <w:rFonts w:hint="eastAsia"/>
+          <w:lang w:eastAsia="zh-CN"/>
+        </w:rPr>
+        <w:t>5</w:t>
+      </w:r>
+      <w:r>
+        <w:t>: Module shall toggle the output of “o_basetick” when counter equals to “MAX_COUNT”.</w:t>
+      </w:r>
+    </w:p>
+    <w:p>
+      <w:pPr>
+        <w:ind w:firstLineChars="50" w:firstLine="110"/>
+      </w:pPr>
+      <w:r>
+        <w:rPr>
+          <w:b/>
+          <w:bCs/>
+        </w:rPr>
+        <w:t xml:space="preserve">  </w:t>
+      </w:r>
+      <w:r>
+        <w:t xml:space="preserve"> Reset condition</w:t>
+      </w:r>
+    </w:p>
+    <w:p>
+      <w:pPr>
+        <w:pStyle w:val="ListParagraph"/>
+        <w:spacing w:line="259" w:lineRule="auto"/>
+        <w:ind w:left="840"/>
+        <w:rPr>
+          <w:b/>
+          <w:bCs/>
+        </w:rPr>
+      </w:pPr>
+      <w:r>
+        <w:lastRenderedPageBreak/>
+        <w:t>Timer_RST_001: Module shall reset value of the internal counter to 1 when “i_reset_n” is set to logic low.</w:t>
+      </w:r>
+    </w:p>
+    <w:p>
+      <w:pPr>
+        <w:pStyle w:val="ListParagraph"/>
+        <w:spacing w:line="259" w:lineRule="auto"/>
+        <w:ind w:left="840"/>
+      </w:pPr>
+      <w:r>
+        <w:t xml:space="preserve">Timer_RST_002: Module shall set output of “o_basetick” to logic low when “i_reset_n” is set </w:t>
+      </w:r>
+      <w:r>
+        <w:rPr>
+          <w:rFonts w:hint="eastAsia"/>
+          <w:lang w:eastAsia="zh-CN"/>
+        </w:rPr>
+        <w:t>t</w:t>
+      </w:r>
+      <w:r>
+        <w:t>o logic low.</w:t>
+      </w:r>
+    </w:p>
+    <w:p>
+      <w:pPr>
         <w:rPr>
           <w:b/>
           <w:bCs/>
@@ -792,6 +1044,7 @@
         <w:spacing w:line="259" w:lineRule="auto"/>
       </w:pPr>
       <w:r>
+        <w:lastRenderedPageBreak/>
         <w:t>Every four bits of the input shall represent a decimal digit in binary to be displayed on the 7-segment display.</w:t>
       </w:r>
     </w:p>
@@ -884,28 +1137,7 @@
           <w:b/>
           <w:bCs/>
         </w:rPr>
-        <w:t xml:space="preserve"> </w:t>
-      </w:r>
-      <w:r>
-        <w:rPr>
-          <w:b/>
-          <w:bCs/>
-        </w:rPr>
-        <w:t>(Tag prefix: Seg_</w:t>
-      </w:r>
-      <w:r>
-        <w:rPr>
-          <w:b/>
-          <w:bCs/>
-        </w:rPr>
-        <w:t>Adap</w:t>
-      </w:r>
-      <w:r>
-        <w:rPr>
-          <w:b/>
-          <w:bCs/>
-        </w:rPr>
-        <w:t>)</w:t>
+        <w:t xml:space="preserve"> (Tag prefix: Seg_Adap)</w:t>
       </w:r>
     </w:p>
     <w:p>
@@ -1025,7 +1257,6 @@
         <w:spacing w:line="259" w:lineRule="auto"/>
       </w:pPr>
       <w:r>
-        <w:lastRenderedPageBreak/>
         <w:t>The module shall cycle through connecting the 8-bit inputs to the 8-bit output ‘o_segments’.</w:t>
       </w:r>
     </w:p>
@@ -1066,6 +1297,87 @@
       </w:pPr>
       <w:r>
         <w:t>Total period of every cycle shall be 6 milliseconds.</w:t>
+      </w:r>
+    </w:p>
+    <w:p>
+      <w:pPr>
+        <w:ind w:left="360"/>
+        <w:rPr>
+          <w:b/>
+          <w:bCs/>
+        </w:rPr>
+      </w:pPr>
+    </w:p>
+    <w:p>
+      <w:pPr>
+        <w:ind w:left="360"/>
+      </w:pPr>
+      <w:r>
+        <w:rPr>
+          <w:b/>
+          <w:bCs/>
+        </w:rPr>
+        <w:t>Trigger Detection</w:t>
+      </w:r>
+    </w:p>
+    <w:p>
+      <w:pPr>
+        <w:pStyle w:val="ListParagraph"/>
+        <w:numPr>
+          <w:ilvl w:val="0"/>
+          <w:numId w:val="23"/>
+        </w:numPr>
+      </w:pPr>
+      <w:r>
+        <w:t>trig_det_1. o_latchcount and o_counterenb shall always output low signals when i_reset_n is active low.</w:t>
+      </w:r>
+    </w:p>
+    <w:p>
+      <w:pPr>
+        <w:pStyle w:val="ListParagraph"/>
+        <w:numPr>
+          <w:ilvl w:val="0"/>
+          <w:numId w:val="23"/>
+        </w:numPr>
+      </w:pPr>
+      <w:r>
+        <w:t>trig_det_2. o_countinit shall always get generate a high signal when i_reset_n is active low.</w:t>
+      </w:r>
+    </w:p>
+    <w:p>
+      <w:pPr>
+        <w:pStyle w:val="ListParagraph"/>
+        <w:numPr>
+          <w:ilvl w:val="0"/>
+          <w:numId w:val="23"/>
+        </w:numPr>
+      </w:pPr>
+      <w:r>
+        <w:t>trig_det_3. o_countinit shall always generate a low signal when i_reset_n is high.</w:t>
+      </w:r>
+    </w:p>
+    <w:p>
+      <w:pPr>
+        <w:pStyle w:val="ListParagraph"/>
+        <w:numPr>
+          <w:ilvl w:val="0"/>
+          <w:numId w:val="23"/>
+        </w:numPr>
+      </w:pPr>
+      <w:r>
+        <w:t>trig_det_4. o_latchcount and o_countenb shall be toggled when a rising edge signal is sent to the i_trigger input.</w:t>
+      </w:r>
+    </w:p>
+    <w:p>
+      <w:pPr>
+        <w:pStyle w:val="ListParagraph"/>
+        <w:numPr>
+          <w:ilvl w:val="0"/>
+          <w:numId w:val="23"/>
+        </w:numPr>
+      </w:pPr>
+      <w:r>
+        <w:t>trig_det_5. i_sclk shall take input from a 100MHz system clock.</w:t>
       </w:r>
     </w:p>
     <w:p>
@@ -1227,6 +1539,100 @@
     </w:lvl>
   </w:abstractNum>
   <w:abstractNum w:abstractNumId="1" w15:restartNumberingAfterBreak="0">
+    <w:nsid w:val="0FBF5747"/>
+    <w:multiLevelType w:val="hybridMultilevel"/>
+    <w:tmpl w:val="828EF98C"/>
+    <w:lvl w:ilvl="0" w:tplc="B8701966">
+      <w:start w:val="1"/>
+      <w:numFmt w:val="lowerRoman"/>
+      <w:lvlText w:val="%1."/>
+      <w:lvlJc w:val="right"/>
+      <w:pPr>
+        <w:ind w:left="420" w:hanging="420"/>
+      </w:pPr>
+      <w:rPr>
+        <w:rFonts w:hint="eastAsia"/>
+      </w:rPr>
+    </w:lvl>
+    <w:lvl w:ilvl="1" w:tplc="2F9A8DD4">
+      <w:start w:val="1"/>
+      <w:numFmt w:val="decimal"/>
+      <w:lvlText w:val="Timer_ENB_0%2."/>
+      <w:lvlJc w:val="left"/>
+      <w:pPr>
+        <w:ind w:left="840" w:hanging="420"/>
+      </w:pPr>
+      <w:rPr>
+        <w:rFonts w:hint="eastAsia"/>
+        <w:b w:val="0"/>
+        <w:bCs w:val="0"/>
+      </w:rPr>
+    </w:lvl>
+    <w:lvl w:ilvl="2" w:tplc="0409001B" w:tentative="1">
+      <w:start w:val="1"/>
+      <w:numFmt w:val="lowerRoman"/>
+      <w:lvlText w:val="%3."/>
+      <w:lvlJc w:val="right"/>
+      <w:pPr>
+        <w:ind w:left="1260" w:hanging="420"/>
+      </w:pPr>
+    </w:lvl>
+    <w:lvl w:ilvl="3" w:tplc="0409000F" w:tentative="1">
+      <w:start w:val="1"/>
+      <w:numFmt w:val="decimal"/>
+      <w:lvlText w:val="%4."/>
+      <w:lvlJc w:val="left"/>
+      <w:pPr>
+        <w:ind w:left="1680" w:hanging="420"/>
+      </w:pPr>
+    </w:lvl>
+    <w:lvl w:ilvl="4" w:tplc="04090019" w:tentative="1">
+      <w:start w:val="1"/>
+      <w:numFmt w:val="lowerLetter"/>
+      <w:lvlText w:val="%5)"/>
+      <w:lvlJc w:val="left"/>
+      <w:pPr>
+        <w:ind w:left="2100" w:hanging="420"/>
+      </w:pPr>
+    </w:lvl>
+    <w:lvl w:ilvl="5" w:tplc="0409001B" w:tentative="1">
+      <w:start w:val="1"/>
+      <w:numFmt w:val="lowerRoman"/>
+      <w:lvlText w:val="%6."/>
+      <w:lvlJc w:val="right"/>
+      <w:pPr>
+        <w:ind w:left="2520" w:hanging="420"/>
+      </w:pPr>
+    </w:lvl>
+    <w:lvl w:ilvl="6" w:tplc="0409000F" w:tentative="1">
+      <w:start w:val="1"/>
+      <w:numFmt w:val="decimal"/>
+      <w:lvlText w:val="%7."/>
+      <w:lvlJc w:val="left"/>
+      <w:pPr>
+        <w:ind w:left="2940" w:hanging="420"/>
+      </w:pPr>
+    </w:lvl>
+    <w:lvl w:ilvl="7" w:tplc="04090019" w:tentative="1">
+      <w:start w:val="1"/>
+      <w:numFmt w:val="lowerLetter"/>
+      <w:lvlText w:val="%8)"/>
+      <w:lvlJc w:val="left"/>
+      <w:pPr>
+        <w:ind w:left="3360" w:hanging="420"/>
+      </w:pPr>
+    </w:lvl>
+    <w:lvl w:ilvl="8" w:tplc="0409001B" w:tentative="1">
+      <w:start w:val="1"/>
+      <w:numFmt w:val="lowerRoman"/>
+      <w:lvlText w:val="%9."/>
+      <w:lvlJc w:val="right"/>
+      <w:pPr>
+        <w:ind w:left="3780" w:hanging="420"/>
+      </w:pPr>
+    </w:lvl>
+  </w:abstractNum>
+  <w:abstractNum w:abstractNumId="2" w15:restartNumberingAfterBreak="0">
     <w:nsid w:val="11855F6B"/>
     <w:multiLevelType w:val="multilevel"/>
     <w:tmpl w:val="63A63A48"/>
@@ -1341,7 +1747,7 @@
       </w:rPr>
     </w:lvl>
   </w:abstractNum>
-  <w:abstractNum w:abstractNumId="2" w15:restartNumberingAfterBreak="0">
+  <w:abstractNum w:abstractNumId="3" w15:restartNumberingAfterBreak="0">
     <w:nsid w:val="14B80C95"/>
     <w:multiLevelType w:val="multilevel"/>
     <w:tmpl w:val="BDDE77C4"/>
@@ -1456,7 +1862,7 @@
       </w:rPr>
     </w:lvl>
   </w:abstractNum>
-  <w:abstractNum w:abstractNumId="3" w15:restartNumberingAfterBreak="0">
+  <w:abstractNum w:abstractNumId="4" w15:restartNumberingAfterBreak="0">
     <w:nsid w:val="1D673688"/>
     <w:multiLevelType w:val="multilevel"/>
     <w:tmpl w:val="1C2883CA"/>
@@ -1571,7 +1977,7 @@
       </w:rPr>
     </w:lvl>
   </w:abstractNum>
-  <w:abstractNum w:abstractNumId="4" w15:restartNumberingAfterBreak="0">
+  <w:abstractNum w:abstractNumId="5" w15:restartNumberingAfterBreak="0">
     <w:nsid w:val="22787DEA"/>
     <w:multiLevelType w:val="multilevel"/>
     <w:tmpl w:val="735ABDA4"/>
@@ -1686,7 +2092,7 @@
       </w:rPr>
     </w:lvl>
   </w:abstractNum>
-  <w:abstractNum w:abstractNumId="5" w15:restartNumberingAfterBreak="0">
+  <w:abstractNum w:abstractNumId="6" w15:restartNumberingAfterBreak="0">
     <w:nsid w:val="24A51810"/>
     <w:multiLevelType w:val="hybridMultilevel"/>
     <w:tmpl w:val="30F0E3DA"/>
@@ -1799,7 +2205,7 @@
       </w:rPr>
     </w:lvl>
   </w:abstractNum>
-  <w:abstractNum w:abstractNumId="6" w15:restartNumberingAfterBreak="0">
+  <w:abstractNum w:abstractNumId="7" w15:restartNumberingAfterBreak="0">
     <w:nsid w:val="27CE36C1"/>
     <w:multiLevelType w:val="multilevel"/>
     <w:tmpl w:val="F1BAEB70"/>
@@ -1914,7 +2320,102 @@
       </w:rPr>
     </w:lvl>
   </w:abstractNum>
-  <w:abstractNum w:abstractNumId="7" w15:restartNumberingAfterBreak="0">
+  <w:abstractNum w:abstractNumId="8" w15:restartNumberingAfterBreak="0">
+    <w:nsid w:val="3182134F"/>
+    <w:multiLevelType w:val="hybridMultilevel"/>
+    <w:tmpl w:val="EDA213E0"/>
+    <w:lvl w:ilvl="0" w:tplc="0409001B">
+      <w:start w:val="1"/>
+      <w:numFmt w:val="lowerRoman"/>
+      <w:lvlText w:val="%1."/>
+      <w:lvlJc w:val="right"/>
+      <w:pPr>
+        <w:ind w:left="420" w:hanging="420"/>
+      </w:pPr>
+    </w:lvl>
+    <w:lvl w:ilvl="1" w:tplc="E11459AE">
+      <w:start w:val="1"/>
+      <w:numFmt w:val="decimal"/>
+      <w:lvlText w:val="Timer_INT_0%2."/>
+      <w:lvlJc w:val="left"/>
+      <w:pPr>
+        <w:ind w:left="840" w:hanging="420"/>
+      </w:pPr>
+      <w:rPr>
+        <w:rFonts w:hint="eastAsia"/>
+      </w:rPr>
+    </w:lvl>
+    <w:lvl w:ilvl="2" w:tplc="4DCE64BC">
+      <w:start w:val="1"/>
+      <w:numFmt w:val="upperRoman"/>
+      <w:lvlText w:val="%3."/>
+      <w:lvlJc w:val="left"/>
+      <w:pPr>
+        <w:ind w:left="1560" w:hanging="720"/>
+      </w:pPr>
+      <w:rPr>
+        <w:rFonts w:hint="default"/>
+      </w:rPr>
+    </w:lvl>
+    <w:lvl w:ilvl="3" w:tplc="1DE0A192">
+      <w:start w:val="1"/>
+      <w:numFmt w:val="lowerRoman"/>
+      <w:lvlText w:val="%4．"/>
+      <w:lvlJc w:val="left"/>
+      <w:pPr>
+        <w:ind w:left="1980" w:hanging="720"/>
+      </w:pPr>
+      <w:rPr>
+        <w:rFonts w:hint="default"/>
+      </w:rPr>
+    </w:lvl>
+    <w:lvl w:ilvl="4" w:tplc="04090019" w:tentative="1">
+      <w:start w:val="1"/>
+      <w:numFmt w:val="lowerLetter"/>
+      <w:lvlText w:val="%5)"/>
+      <w:lvlJc w:val="left"/>
+      <w:pPr>
+        <w:ind w:left="2100" w:hanging="420"/>
+      </w:pPr>
+    </w:lvl>
+    <w:lvl w:ilvl="5" w:tplc="0409001B" w:tentative="1">
+      <w:start w:val="1"/>
+      <w:numFmt w:val="lowerRoman"/>
+      <w:lvlText w:val="%6."/>
+      <w:lvlJc w:val="right"/>
+      <w:pPr>
+        <w:ind w:left="2520" w:hanging="420"/>
+      </w:pPr>
+    </w:lvl>
+    <w:lvl w:ilvl="6" w:tplc="0409000F" w:tentative="1">
+      <w:start w:val="1"/>
+      <w:numFmt w:val="decimal"/>
+      <w:lvlText w:val="%7."/>
+      <w:lvlJc w:val="left"/>
+      <w:pPr>
+        <w:ind w:left="2940" w:hanging="420"/>
+      </w:pPr>
+    </w:lvl>
+    <w:lvl w:ilvl="7" w:tplc="04090019" w:tentative="1">
+      <w:start w:val="1"/>
+      <w:numFmt w:val="lowerLetter"/>
+      <w:lvlText w:val="%8)"/>
+      <w:lvlJc w:val="left"/>
+      <w:pPr>
+        <w:ind w:left="3360" w:hanging="420"/>
+      </w:pPr>
+    </w:lvl>
+    <w:lvl w:ilvl="8" w:tplc="0409001B" w:tentative="1">
+      <w:start w:val="1"/>
+      <w:numFmt w:val="lowerRoman"/>
+      <w:lvlText w:val="%9."/>
+      <w:lvlJc w:val="right"/>
+      <w:pPr>
+        <w:ind w:left="3780" w:hanging="420"/>
+      </w:pPr>
+    </w:lvl>
+  </w:abstractNum>
+  <w:abstractNum w:abstractNumId="9" w15:restartNumberingAfterBreak="0">
     <w:nsid w:val="31EE42DA"/>
     <w:multiLevelType w:val="multilevel"/>
     <w:tmpl w:val="AB18272C"/>
@@ -2030,7 +2531,101 @@
       </w:rPr>
     </w:lvl>
   </w:abstractNum>
-  <w:abstractNum w:abstractNumId="8" w15:restartNumberingAfterBreak="0">
+  <w:abstractNum w:abstractNumId="10" w15:restartNumberingAfterBreak="0">
+    <w:nsid w:val="373473A7"/>
+    <w:multiLevelType w:val="hybridMultilevel"/>
+    <w:tmpl w:val="3AD6789E"/>
+    <w:lvl w:ilvl="0" w:tplc="B8701966">
+      <w:start w:val="1"/>
+      <w:numFmt w:val="lowerRoman"/>
+      <w:lvlText w:val="%1."/>
+      <w:lvlJc w:val="right"/>
+      <w:pPr>
+        <w:ind w:left="420" w:hanging="420"/>
+      </w:pPr>
+      <w:rPr>
+        <w:rFonts w:hint="eastAsia"/>
+      </w:rPr>
+    </w:lvl>
+    <w:lvl w:ilvl="1" w:tplc="9A4AAE82">
+      <w:start w:val="1"/>
+      <w:numFmt w:val="decimal"/>
+      <w:lvlText w:val="Timer_RST_00%2."/>
+      <w:lvlJc w:val="left"/>
+      <w:pPr>
+        <w:ind w:left="840" w:hanging="420"/>
+      </w:pPr>
+      <w:rPr>
+        <w:rFonts w:asciiTheme="minorHAnsi" w:eastAsia="宋体" w:hAnsiTheme="minorHAnsi" w:cstheme="minorBidi" w:hint="eastAsia"/>
+        <w:b w:val="0"/>
+        <w:bCs w:val="0"/>
+      </w:rPr>
+    </w:lvl>
+    <w:lvl w:ilvl="2" w:tplc="0409001B" w:tentative="1">
+      <w:start w:val="1"/>
+      <w:numFmt w:val="lowerRoman"/>
+      <w:lvlText w:val="%3."/>
+      <w:lvlJc w:val="right"/>
+      <w:pPr>
+        <w:ind w:left="1260" w:hanging="420"/>
+      </w:pPr>
+    </w:lvl>
+    <w:lvl w:ilvl="3" w:tplc="0409000F" w:tentative="1">
+      <w:start w:val="1"/>
+      <w:numFmt w:val="decimal"/>
+      <w:lvlText w:val="%4."/>
+      <w:lvlJc w:val="left"/>
+      <w:pPr>
+        <w:ind w:left="1680" w:hanging="420"/>
+      </w:pPr>
+    </w:lvl>
+    <w:lvl w:ilvl="4" w:tplc="04090019" w:tentative="1">
+      <w:start w:val="1"/>
+      <w:numFmt w:val="lowerLetter"/>
+      <w:lvlText w:val="%5)"/>
+      <w:lvlJc w:val="left"/>
+      <w:pPr>
+        <w:ind w:left="2100" w:hanging="420"/>
+      </w:pPr>
+    </w:lvl>
+    <w:lvl w:ilvl="5" w:tplc="0409001B" w:tentative="1">
+      <w:start w:val="1"/>
+      <w:numFmt w:val="lowerRoman"/>
+      <w:lvlText w:val="%6."/>
+      <w:lvlJc w:val="right"/>
+      <w:pPr>
+        <w:ind w:left="2520" w:hanging="420"/>
+      </w:pPr>
+    </w:lvl>
+    <w:lvl w:ilvl="6" w:tplc="0409000F" w:tentative="1">
+      <w:start w:val="1"/>
+      <w:numFmt w:val="decimal"/>
+      <w:lvlText w:val="%7."/>
+      <w:lvlJc w:val="left"/>
+      <w:pPr>
+        <w:ind w:left="2940" w:hanging="420"/>
+      </w:pPr>
+    </w:lvl>
+    <w:lvl w:ilvl="7" w:tplc="04090019" w:tentative="1">
+      <w:start w:val="1"/>
+      <w:numFmt w:val="lowerLetter"/>
+      <w:lvlText w:val="%8)"/>
+      <w:lvlJc w:val="left"/>
+      <w:pPr>
+        <w:ind w:left="3360" w:hanging="420"/>
+      </w:pPr>
+    </w:lvl>
+    <w:lvl w:ilvl="8" w:tplc="0409001B" w:tentative="1">
+      <w:start w:val="1"/>
+      <w:numFmt w:val="lowerRoman"/>
+      <w:lvlText w:val="%9."/>
+      <w:lvlJc w:val="right"/>
+      <w:pPr>
+        <w:ind w:left="3780" w:hanging="420"/>
+      </w:pPr>
+    </w:lvl>
+  </w:abstractNum>
+  <w:abstractNum w:abstractNumId="11" w15:restartNumberingAfterBreak="0">
     <w:nsid w:val="384C6A02"/>
     <w:multiLevelType w:val="hybridMultilevel"/>
     <w:tmpl w:val="3104EB9C"/>
@@ -2116,7 +2711,7 @@
       </w:pPr>
     </w:lvl>
   </w:abstractNum>
-  <w:abstractNum w:abstractNumId="9" w15:restartNumberingAfterBreak="0">
+  <w:abstractNum w:abstractNumId="12" w15:restartNumberingAfterBreak="0">
     <w:nsid w:val="39A412AA"/>
     <w:multiLevelType w:val="hybridMultilevel"/>
     <w:tmpl w:val="8A369A4E"/>
@@ -2202,7 +2797,7 @@
       </w:pPr>
     </w:lvl>
   </w:abstractNum>
-  <w:abstractNum w:abstractNumId="10" w15:restartNumberingAfterBreak="0">
+  <w:abstractNum w:abstractNumId="13" w15:restartNumberingAfterBreak="0">
     <w:nsid w:val="45592FD1"/>
     <w:multiLevelType w:val="hybridMultilevel"/>
     <w:tmpl w:val="652CA124"/>
@@ -2315,7 +2910,7 @@
       </w:rPr>
     </w:lvl>
   </w:abstractNum>
-  <w:abstractNum w:abstractNumId="11" w15:restartNumberingAfterBreak="0">
+  <w:abstractNum w:abstractNumId="14" w15:restartNumberingAfterBreak="0">
     <w:nsid w:val="49E355E8"/>
     <w:multiLevelType w:val="hybridMultilevel"/>
     <w:tmpl w:val="D1ECEE28"/>
@@ -2428,7 +3023,7 @@
       </w:rPr>
     </w:lvl>
   </w:abstractNum>
-  <w:abstractNum w:abstractNumId="12" w15:restartNumberingAfterBreak="0">
+  <w:abstractNum w:abstractNumId="15" w15:restartNumberingAfterBreak="0">
     <w:nsid w:val="513C266D"/>
     <w:multiLevelType w:val="multilevel"/>
     <w:tmpl w:val="63A63A48"/>
@@ -2543,7 +3138,7 @@
       </w:rPr>
     </w:lvl>
   </w:abstractNum>
-  <w:abstractNum w:abstractNumId="13" w15:restartNumberingAfterBreak="0">
+  <w:abstractNum w:abstractNumId="16" w15:restartNumberingAfterBreak="0">
     <w:nsid w:val="51992F10"/>
     <w:multiLevelType w:val="multilevel"/>
     <w:tmpl w:val="91C6E820"/>
@@ -2656,7 +3251,7 @@
       </w:rPr>
     </w:lvl>
   </w:abstractNum>
-  <w:abstractNum w:abstractNumId="14" w15:restartNumberingAfterBreak="0">
+  <w:abstractNum w:abstractNumId="17" w15:restartNumberingAfterBreak="0">
     <w:nsid w:val="61C6419A"/>
     <w:multiLevelType w:val="multilevel"/>
     <w:tmpl w:val="63A63A48"/>
@@ -2771,7 +3366,7 @@
       </w:rPr>
     </w:lvl>
   </w:abstractNum>
-  <w:abstractNum w:abstractNumId="15" w15:restartNumberingAfterBreak="0">
+  <w:abstractNum w:abstractNumId="18" w15:restartNumberingAfterBreak="0">
     <w:nsid w:val="6C216AE0"/>
     <w:multiLevelType w:val="multilevel"/>
     <w:tmpl w:val="F064B470"/>
@@ -2887,7 +3482,7 @@
       </w:rPr>
     </w:lvl>
   </w:abstractNum>
-  <w:abstractNum w:abstractNumId="16" w15:restartNumberingAfterBreak="0">
+  <w:abstractNum w:abstractNumId="19" w15:restartNumberingAfterBreak="0">
     <w:nsid w:val="70C9242B"/>
     <w:multiLevelType w:val="hybridMultilevel"/>
     <w:tmpl w:val="9836FD14"/>
@@ -3000,7 +3595,7 @@
       </w:rPr>
     </w:lvl>
   </w:abstractNum>
-  <w:abstractNum w:abstractNumId="17" w15:restartNumberingAfterBreak="0">
+  <w:abstractNum w:abstractNumId="20" w15:restartNumberingAfterBreak="0">
     <w:nsid w:val="70FA7B9A"/>
     <w:multiLevelType w:val="multilevel"/>
     <w:tmpl w:val="A47A85DE"/>
@@ -3115,7 +3710,7 @@
       </w:rPr>
     </w:lvl>
   </w:abstractNum>
-  <w:abstractNum w:abstractNumId="18" w15:restartNumberingAfterBreak="0">
+  <w:abstractNum w:abstractNumId="21" w15:restartNumberingAfterBreak="0">
     <w:nsid w:val="78437630"/>
     <w:multiLevelType w:val="multilevel"/>
     <w:tmpl w:val="1C2883CA"/>
@@ -3230,7 +3825,7 @@
       </w:rPr>
     </w:lvl>
   </w:abstractNum>
-  <w:abstractNum w:abstractNumId="19" w15:restartNumberingAfterBreak="0">
+  <w:abstractNum w:abstractNumId="22" w15:restartNumberingAfterBreak="0">
     <w:nsid w:val="797E3C50"/>
     <w:multiLevelType w:val="multilevel"/>
     <w:tmpl w:val="6BFAD136"/>
@@ -3316,7 +3911,7 @@
       </w:pPr>
     </w:lvl>
   </w:abstractNum>
-  <w:abstractNum w:abstractNumId="20" w15:restartNumberingAfterBreak="0">
+  <w:abstractNum w:abstractNumId="23" w15:restartNumberingAfterBreak="0">
     <w:nsid w:val="7E183003"/>
     <w:multiLevelType w:val="multilevel"/>
     <w:tmpl w:val="B192DC78"/>
@@ -3432,7 +4027,7 @@
     </w:lvl>
   </w:abstractNum>
   <w:num w:numId="1">
-    <w:abstractNumId w:val="8"/>
+    <w:abstractNumId w:val="11"/>
     <w:lvlOverride w:ilvl="0">
       <w:startOverride w:val="1"/>
     </w:lvlOverride>
@@ -3462,70 +4057,79 @@
     </w:lvlOverride>
   </w:num>
   <w:num w:numId="2">
+    <w:abstractNumId w:val="9"/>
+  </w:num>
+  <w:num w:numId="3">
+    <w:abstractNumId w:val="9"/>
+  </w:num>
+  <w:num w:numId="4">
+    <w:abstractNumId w:val="19"/>
+  </w:num>
+  <w:num w:numId="5">
+    <w:abstractNumId w:val="12"/>
+  </w:num>
+  <w:num w:numId="6">
+    <w:abstractNumId w:val="3"/>
+  </w:num>
+  <w:num w:numId="7">
+    <w:abstractNumId w:val="14"/>
+  </w:num>
+  <w:num w:numId="8">
     <w:abstractNumId w:val="7"/>
   </w:num>
-  <w:num w:numId="3">
-    <w:abstractNumId w:val="7"/>
+  <w:num w:numId="9">
+    <w:abstractNumId w:val="22"/>
   </w:num>
-  <w:num w:numId="4">
+  <w:num w:numId="10">
+    <w:abstractNumId w:val="20"/>
+  </w:num>
+  <w:num w:numId="11">
     <w:abstractNumId w:val="16"/>
   </w:num>
-  <w:num w:numId="5">
-    <w:abstractNumId w:val="9"/>
+  <w:num w:numId="12">
+    <w:abstractNumId w:val="23"/>
   </w:num>
-  <w:num w:numId="6">
+  <w:num w:numId="13">
     <w:abstractNumId w:val="2"/>
   </w:num>
-  <w:num w:numId="7">
+  <w:num w:numId="14">
+    <w:abstractNumId w:val="15"/>
+  </w:num>
+  <w:num w:numId="15">
+    <w:abstractNumId w:val="17"/>
+  </w:num>
+  <w:num w:numId="16">
     <w:abstractNumId w:val="11"/>
   </w:num>
-  <w:num w:numId="8">
+  <w:num w:numId="17">
+    <w:abstractNumId w:val="5"/>
+  </w:num>
+  <w:num w:numId="18">
+    <w:abstractNumId w:val="4"/>
+  </w:num>
+  <w:num w:numId="19">
+    <w:abstractNumId w:val="21"/>
+  </w:num>
+  <w:num w:numId="20">
     <w:abstractNumId w:val="6"/>
   </w:num>
-  <w:num w:numId="9">
-    <w:abstractNumId w:val="19"/>
-  </w:num>
-  <w:num w:numId="10">
-    <w:abstractNumId w:val="17"/>
-  </w:num>
-  <w:num w:numId="11">
+  <w:num w:numId="21">
     <w:abstractNumId w:val="13"/>
-  </w:num>
-  <w:num w:numId="12">
-    <w:abstractNumId w:val="20"/>
-  </w:num>
-  <w:num w:numId="13">
-    <w:abstractNumId w:val="1"/>
-  </w:num>
-  <w:num w:numId="14">
-    <w:abstractNumId w:val="12"/>
-  </w:num>
-  <w:num w:numId="15">
-    <w:abstractNumId w:val="14"/>
-  </w:num>
-  <w:num w:numId="16">
-    <w:abstractNumId w:val="8"/>
-  </w:num>
-  <w:num w:numId="17">
-    <w:abstractNumId w:val="4"/>
-  </w:num>
-  <w:num w:numId="18">
-    <w:abstractNumId w:val="3"/>
-  </w:num>
-  <w:num w:numId="19">
-    <w:abstractNumId w:val="18"/>
-  </w:num>
-  <w:num w:numId="20">
-    <w:abstractNumId w:val="5"/>
-  </w:num>
-  <w:num w:numId="21">
-    <w:abstractNumId w:val="10"/>
   </w:num>
   <w:num w:numId="22">
     <w:abstractNumId w:val="0"/>
   </w:num>
   <w:num w:numId="23">
-    <w:abstractNumId w:val="15"/>
+    <w:abstractNumId w:val="18"/>
+  </w:num>
+  <w:num w:numId="24">
+    <w:abstractNumId w:val="8"/>
+  </w:num>
+  <w:num w:numId="25">
+    <w:abstractNumId w:val="1"/>
+  </w:num>
+  <w:num w:numId="26">
+    <w:abstractNumId w:val="10"/>
   </w:num>
 </w:numbering>
 </file>
@@ -3535,7 +4139,7 @@
   <w:docDefaults>
     <w:rPrDefault>
       <w:rPr>
-        <w:rFonts w:asciiTheme="minorHAnsi" w:eastAsiaTheme="minorHAnsi" w:hAnsiTheme="minorHAnsi" w:cstheme="minorBidi"/>
+        <w:rFonts w:asciiTheme="minorHAnsi" w:eastAsiaTheme="minorEastAsia" w:hAnsiTheme="minorHAnsi" w:cstheme="minorBidi"/>
         <w:sz w:val="22"/>
         <w:szCs w:val="22"/>
         <w:lang w:val="en-US" w:eastAsia="en-US" w:bidi="ar-SA"/>

</xml_diff>